<commit_message>
Completed the ppt, modified Classitube.py
</commit_message>
<xml_diff>
--- a/VideoCategorization_Final Report.docx
+++ b/VideoCategorization_Final Report.docx
@@ -3723,7 +3723,21 @@
           <w:rFonts w:cs="Times"/>
           <w:szCs w:val="24"/>
         </w:rPr>
-        <w:t>logistic</w:t>
+        <w:t>L</w:t>
+      </w:r>
+      <w:r>
+        <w:rPr>
+          <w:rFonts w:cs="Times"/>
+          <w:szCs w:val="24"/>
+        </w:rPr>
+        <w:t>ogistic</w:t>
+      </w:r>
+      <w:r>
+        <w:rPr>
+          <w:rFonts w:cs="Times"/>
+          <w:szCs w:val="24"/>
+        </w:rPr>
+        <w:t>, Linear</w:t>
       </w:r>
     </w:p>
     <w:p>
@@ -3943,6 +3957,111 @@
           <w:szCs w:val="24"/>
         </w:rPr>
         <w:t>Tags, Description, Title</w:t>
+      </w:r>
+    </w:p>
+    <w:p>
+      <w:pPr>
+        <w:pStyle w:val="ListParagraph"/>
+        <w:numPr>
+          <w:ilvl w:val="0"/>
+          <w:numId w:val="6"/>
+        </w:numPr>
+        <w:jc w:val="both"/>
+        <w:rPr>
+          <w:rFonts w:cs="Times"/>
+          <w:szCs w:val="24"/>
+        </w:rPr>
+      </w:pPr>
+      <w:r>
+        <w:rPr>
+          <w:rFonts w:cs="Times"/>
+          <w:szCs w:val="24"/>
+        </w:rPr>
+        <w:t>Epochs:</w:t>
+      </w:r>
+    </w:p>
+    <w:p>
+      <w:pPr>
+        <w:pStyle w:val="ListParagraph"/>
+        <w:numPr>
+          <w:ilvl w:val="1"/>
+          <w:numId w:val="6"/>
+        </w:numPr>
+        <w:jc w:val="both"/>
+        <w:rPr>
+          <w:rFonts w:cs="Times"/>
+          <w:szCs w:val="24"/>
+        </w:rPr>
+      </w:pPr>
+      <w:r>
+        <w:rPr>
+          <w:rFonts w:cs="Times"/>
+          <w:szCs w:val="24"/>
+        </w:rPr>
+        <w:t>100, 200, 300</w:t>
+      </w:r>
+    </w:p>
+    <w:p>
+      <w:pPr>
+        <w:pStyle w:val="ListParagraph"/>
+        <w:numPr>
+          <w:ilvl w:val="0"/>
+          <w:numId w:val="6"/>
+        </w:numPr>
+        <w:jc w:val="both"/>
+        <w:rPr>
+          <w:rFonts w:cs="Times"/>
+          <w:szCs w:val="24"/>
+        </w:rPr>
+      </w:pPr>
+      <w:r>
+        <w:rPr>
+          <w:rFonts w:cs="Times"/>
+          <w:szCs w:val="24"/>
+        </w:rPr>
+        <w:t>Optimizer:</w:t>
+      </w:r>
+    </w:p>
+    <w:p>
+      <w:pPr>
+        <w:pStyle w:val="ListParagraph"/>
+        <w:numPr>
+          <w:ilvl w:val="1"/>
+          <w:numId w:val="6"/>
+        </w:numPr>
+        <w:jc w:val="both"/>
+        <w:rPr>
+          <w:rFonts w:cs="Times"/>
+          <w:szCs w:val="24"/>
+        </w:rPr>
+      </w:pPr>
+      <w:r>
+        <w:rPr>
+          <w:rFonts w:cs="Times"/>
+          <w:szCs w:val="24"/>
+        </w:rPr>
+        <w:t>Stocastic Gradient Descent</w:t>
+      </w:r>
+    </w:p>
+    <w:p>
+      <w:pPr>
+        <w:pStyle w:val="ListParagraph"/>
+        <w:numPr>
+          <w:ilvl w:val="1"/>
+          <w:numId w:val="6"/>
+        </w:numPr>
+        <w:jc w:val="both"/>
+        <w:rPr>
+          <w:rFonts w:cs="Times"/>
+          <w:szCs w:val="24"/>
+        </w:rPr>
+      </w:pPr>
+      <w:r>
+        <w:rPr>
+          <w:rFonts w:cs="Times"/>
+          <w:szCs w:val="24"/>
+        </w:rPr>
+        <w:t>Adam</w:t>
       </w:r>
     </w:p>
     <w:p>
@@ -3991,7 +4110,23 @@
           <w:b w:val="0"/>
           <w:sz w:val="22"/>
         </w:rPr>
-        <w:t xml:space="preserve">The experiment is done with different values of k to obtain the category for a </w:t>
+        <w:t>The experiment is done with different values of k</w:t>
+      </w:r>
+      <w:r>
+        <w:rPr>
+          <w:rFonts w:cs="Times"/>
+          <w:b w:val="0"/>
+          <w:sz w:val="22"/>
+        </w:rPr>
+        <w:t xml:space="preserve"> from 1 to 20</w:t>
+      </w:r>
+      <w:r>
+        <w:rPr>
+          <w:rFonts w:cs="Times"/>
+          <w:b w:val="0"/>
+          <w:sz w:val="22"/>
+        </w:rPr>
+        <w:t xml:space="preserve"> to obtain the category for a </w:t>
       </w:r>
       <w:r>
         <w:rPr>
@@ -4108,7 +4243,7 @@
           <w:sz w:val="22"/>
           <w:szCs w:val="22"/>
         </w:rPr>
-        <w:t xml:space="preserve">We found that the neural network performed a better job of classifying the YouTube videos than </w:t>
+        <w:t>We found that the</w:t>
       </w:r>
       <w:r>
         <w:rPr>
@@ -4117,6 +4252,177 @@
           <w:sz w:val="22"/>
           <w:szCs w:val="22"/>
         </w:rPr>
+        <w:t xml:space="preserve"> K-Nearest Neighbors</w:t>
+      </w:r>
+      <w:r>
+        <w:rPr>
+          <w:rFonts w:cs="Times"/>
+          <w:b w:val="0"/>
+          <w:sz w:val="22"/>
+          <w:szCs w:val="22"/>
+        </w:rPr>
+        <w:t xml:space="preserve"> (K-NN)</w:t>
+      </w:r>
+      <w:r>
+        <w:rPr>
+          <w:rFonts w:cs="Times"/>
+          <w:b w:val="0"/>
+          <w:sz w:val="22"/>
+          <w:szCs w:val="22"/>
+        </w:rPr>
+        <w:t xml:space="preserve"> performed a better job of classifying the YouTube videos than </w:t>
+      </w:r>
+      <w:r>
+        <w:rPr>
+          <w:rFonts w:cs="Times"/>
+          <w:b w:val="0"/>
+          <w:sz w:val="22"/>
+          <w:szCs w:val="22"/>
+        </w:rPr>
+        <w:t>Neural Networks</w:t>
+      </w:r>
+      <w:r>
+        <w:rPr>
+          <w:rFonts w:cs="Times"/>
+          <w:b w:val="0"/>
+          <w:sz w:val="22"/>
+          <w:szCs w:val="22"/>
+        </w:rPr>
+        <w:t>. The best</w:t>
+      </w:r>
+      <w:r>
+        <w:rPr>
+          <w:rFonts w:cs="Times"/>
+          <w:b w:val="0"/>
+          <w:sz w:val="22"/>
+          <w:szCs w:val="22"/>
+        </w:rPr>
+        <w:t xml:space="preserve"> K</w:t>
+      </w:r>
+      <w:r>
+        <w:rPr>
+          <w:rFonts w:cs="Times"/>
+          <w:b w:val="0"/>
+          <w:sz w:val="22"/>
+          <w:szCs w:val="22"/>
+        </w:rPr>
+        <w:t>-</w:t>
+      </w:r>
+      <w:r>
+        <w:rPr>
+          <w:rFonts w:cs="Times"/>
+          <w:b w:val="0"/>
+          <w:sz w:val="22"/>
+          <w:szCs w:val="22"/>
+        </w:rPr>
+        <w:t>NN</w:t>
+      </w:r>
+      <w:r>
+        <w:rPr>
+          <w:rFonts w:cs="Times"/>
+          <w:b w:val="0"/>
+          <w:sz w:val="22"/>
+          <w:szCs w:val="22"/>
+        </w:rPr>
+        <w:t xml:space="preserve"> model obtained was with</w:t>
+      </w:r>
+      <w:r>
+        <w:rPr>
+          <w:rFonts w:cs="Times"/>
+          <w:b w:val="0"/>
+          <w:sz w:val="22"/>
+          <w:szCs w:val="22"/>
+        </w:rPr>
+        <w:t xml:space="preserve"> </w:t>
+      </w:r>
+      <w:r>
+        <w:rPr>
+          <w:rFonts w:cs="Times"/>
+          <w:b w:val="0"/>
+          <w:sz w:val="22"/>
+          <w:szCs w:val="22"/>
+        </w:rPr>
+        <w:t xml:space="preserve">k = 4. The best </w:t>
+      </w:r>
+      <w:r>
+        <w:rPr>
+          <w:rFonts w:cs="Times"/>
+          <w:b w:val="0"/>
+          <w:sz w:val="22"/>
+          <w:szCs w:val="22"/>
+        </w:rPr>
+        <w:t xml:space="preserve">ANN model was obtained with </w:t>
+      </w:r>
+      <w:r>
+        <w:rPr>
+          <w:rFonts w:cs="Times"/>
+          <w:b w:val="0"/>
+          <w:sz w:val="22"/>
+          <w:szCs w:val="22"/>
+        </w:rPr>
+        <w:t>Mean Square</w:t>
+      </w:r>
+      <w:r>
+        <w:rPr>
+          <w:rFonts w:cs="Times"/>
+          <w:b w:val="0"/>
+          <w:sz w:val="22"/>
+          <w:szCs w:val="22"/>
+        </w:rPr>
+        <w:t>d</w:t>
+      </w:r>
+      <w:r>
+        <w:rPr>
+          <w:rFonts w:cs="Times"/>
+          <w:b w:val="0"/>
+          <w:sz w:val="22"/>
+          <w:szCs w:val="22"/>
+        </w:rPr>
+        <w:t xml:space="preserve"> Error</w:t>
+      </w:r>
+      <w:r>
+        <w:rPr>
+          <w:rFonts w:cs="Times"/>
+          <w:b w:val="0"/>
+          <w:sz w:val="22"/>
+          <w:szCs w:val="22"/>
+        </w:rPr>
+        <w:t xml:space="preserve"> Function, ReLU hidden layers with 3 layers and </w:t>
+      </w:r>
+      <w:r>
+        <w:rPr>
+          <w:rFonts w:cs="Times"/>
+          <w:b w:val="0"/>
+          <w:sz w:val="22"/>
+          <w:szCs w:val="22"/>
+        </w:rPr>
+        <w:t>5000, 2000 and 500</w:t>
+      </w:r>
+      <w:r>
+        <w:rPr>
+          <w:rFonts w:cs="Times"/>
+          <w:b w:val="0"/>
+          <w:sz w:val="22"/>
+          <w:szCs w:val="22"/>
+        </w:rPr>
+        <w:t xml:space="preserve"> neurons in each layer.</w:t>
+      </w:r>
+      <w:r>
+        <w:rPr>
+          <w:rFonts w:cs="Times"/>
+          <w:b w:val="0"/>
+          <w:sz w:val="22"/>
+          <w:szCs w:val="22"/>
+        </w:rPr>
+        <w:t xml:space="preserve"> </w:t>
+      </w:r>
+      <w:r>
+        <w:rPr>
+          <w:rFonts w:cs="Times"/>
+          <w:b w:val="0"/>
+          <w:sz w:val="22"/>
+          <w:szCs w:val="22"/>
+        </w:rPr>
         <w:t>K</w:t>
       </w:r>
       <w:r>
@@ -4126,7 +4432,7 @@
           <w:sz w:val="22"/>
           <w:szCs w:val="22"/>
         </w:rPr>
-        <w:t>NN. The best neural network model obtained was with Cross Entropy Error Function, ReLU hidden layers with 3 layers and 100 neurons in each layer.</w:t>
+        <w:t>-</w:t>
       </w:r>
       <w:r>
         <w:rPr>
@@ -4135,15 +4441,81 @@
           <w:sz w:val="22"/>
           <w:szCs w:val="22"/>
         </w:rPr>
-        <w:t xml:space="preserve"> </w:t>
-      </w:r>
-      <w:r>
-        <w:rPr>
-          <w:rFonts w:cs="Times"/>
-          <w:b w:val="0"/>
+        <w:t xml:space="preserve">NN performed </w:t>
+      </w:r>
+      <w:r>
+        <w:rPr>
+          <w:rFonts w:cs="Times"/>
+          <w:b w:val="0"/>
+          <w:noProof/>
           <w:sz w:val="22"/>
           <w:szCs w:val="22"/>
         </w:rPr>
+        <w:t>consistently</w:t>
+      </w:r>
+      <w:r>
+        <w:rPr>
+          <w:rFonts w:cs="Times"/>
+          <w:b w:val="0"/>
+          <w:sz w:val="22"/>
+          <w:szCs w:val="22"/>
+        </w:rPr>
+        <w:t xml:space="preserve"> when </w:t>
+      </w:r>
+      <w:r>
+        <w:rPr>
+          <w:rFonts w:cs="Times"/>
+          <w:b w:val="0"/>
+          <w:noProof/>
+          <w:sz w:val="22"/>
+          <w:szCs w:val="22"/>
+        </w:rPr>
+        <w:t>r</w:t>
+      </w:r>
+      <w:r>
+        <w:rPr>
+          <w:rFonts w:cs="Times"/>
+          <w:b w:val="0"/>
+          <w:noProof/>
+          <w:sz w:val="22"/>
+          <w:szCs w:val="22"/>
+        </w:rPr>
+        <w:t>an</w:t>
+      </w:r>
+      <w:r>
+        <w:rPr>
+          <w:rFonts w:cs="Times"/>
+          <w:b w:val="0"/>
+          <w:sz w:val="22"/>
+          <w:szCs w:val="22"/>
+        </w:rPr>
+        <w:t xml:space="preserve"> for single features (only tags or video description) </w:t>
+      </w:r>
+      <w:r>
+        <w:rPr>
+          <w:rFonts w:cs="Times"/>
+          <w:b w:val="0"/>
+          <w:sz w:val="22"/>
+          <w:szCs w:val="22"/>
+        </w:rPr>
+        <w:t xml:space="preserve">and </w:t>
+      </w:r>
+      <w:r>
+        <w:rPr>
+          <w:rFonts w:cs="Times"/>
+          <w:b w:val="0"/>
+          <w:sz w:val="22"/>
+          <w:szCs w:val="22"/>
+        </w:rPr>
+        <w:t xml:space="preserve">multiple features as compare to ANN. </w:t>
+      </w:r>
+      <w:r>
+        <w:rPr>
+          <w:rFonts w:cs="Times"/>
+          <w:b w:val="0"/>
+          <w:sz w:val="22"/>
+          <w:szCs w:val="22"/>
+        </w:rPr>
         <w:t>K</w:t>
       </w:r>
       <w:r>
@@ -4153,17 +4525,16 @@
           <w:sz w:val="22"/>
           <w:szCs w:val="22"/>
         </w:rPr>
-        <w:t xml:space="preserve">NN performed </w:t>
-      </w:r>
-      <w:r>
-        <w:rPr>
-          <w:rFonts w:cs="Times"/>
-          <w:b w:val="0"/>
-          <w:noProof/>
+        <w:t>-</w:t>
+      </w:r>
+      <w:r>
+        <w:rPr>
+          <w:rFonts w:cs="Times"/>
+          <w:b w:val="0"/>
           <w:sz w:val="22"/>
           <w:szCs w:val="22"/>
         </w:rPr>
-        <w:t>well</w:t>
+        <w:t xml:space="preserve">NN gave </w:t>
       </w:r>
       <w:r>
         <w:rPr>
@@ -4172,27 +4543,25 @@
           <w:sz w:val="22"/>
           <w:szCs w:val="22"/>
         </w:rPr>
-        <w:t xml:space="preserve"> when </w:t>
-      </w:r>
-      <w:r>
-        <w:rPr>
-          <w:rFonts w:cs="Times"/>
-          <w:b w:val="0"/>
-          <w:noProof/>
+        <w:t>the highest</w:t>
+      </w:r>
+      <w:r>
+        <w:rPr>
+          <w:rFonts w:cs="Times"/>
+          <w:b w:val="0"/>
           <w:sz w:val="22"/>
           <w:szCs w:val="22"/>
         </w:rPr>
-        <w:t>r</w:t>
-      </w:r>
-      <w:r>
-        <w:rPr>
-          <w:rFonts w:cs="Times"/>
-          <w:b w:val="0"/>
-          <w:noProof/>
+        <w:t xml:space="preserve"> accuracy of </w:t>
+      </w:r>
+      <w:r>
+        <w:rPr>
+          <w:rFonts w:cs="Times"/>
+          <w:b w:val="0"/>
           <w:sz w:val="22"/>
           <w:szCs w:val="22"/>
         </w:rPr>
-        <w:t>an</w:t>
+        <w:t>7</w:t>
       </w:r>
       <w:r>
         <w:rPr>
@@ -4201,7 +4570,7 @@
           <w:sz w:val="22"/>
           <w:szCs w:val="22"/>
         </w:rPr>
-        <w:t xml:space="preserve"> for single features (only tags or video description) but </w:t>
+        <w:t>1</w:t>
       </w:r>
       <w:r>
         <w:rPr>
@@ -4210,7 +4579,7 @@
           <w:sz w:val="22"/>
           <w:szCs w:val="22"/>
         </w:rPr>
-        <w:t xml:space="preserve">gives less accuracy when the multiple features are combined as compare to ANN. We were able to achieve an accuracy of 70 percent on </w:t>
+        <w:t xml:space="preserve">% on the training set while </w:t>
       </w:r>
       <w:r>
         <w:rPr>
@@ -4219,7 +4588,7 @@
           <w:sz w:val="22"/>
           <w:szCs w:val="22"/>
         </w:rPr>
-        <w:t xml:space="preserve">our test dataset with the ANN while </w:t>
+        <w:t>A</w:t>
       </w:r>
       <w:r>
         <w:rPr>
@@ -4228,6 +4597,78 @@
           <w:sz w:val="22"/>
           <w:szCs w:val="22"/>
         </w:rPr>
+        <w:t xml:space="preserve">NN gave </w:t>
+      </w:r>
+      <w:r>
+        <w:rPr>
+          <w:rFonts w:cs="Times"/>
+          <w:b w:val="0"/>
+          <w:sz w:val="22"/>
+          <w:szCs w:val="22"/>
+        </w:rPr>
+        <w:t xml:space="preserve">the highest </w:t>
+      </w:r>
+      <w:r>
+        <w:rPr>
+          <w:rFonts w:cs="Times"/>
+          <w:b w:val="0"/>
+          <w:sz w:val="22"/>
+          <w:szCs w:val="22"/>
+        </w:rPr>
+        <w:t>accuracy of 6</w:t>
+      </w:r>
+      <w:r>
+        <w:rPr>
+          <w:rFonts w:cs="Times"/>
+          <w:b w:val="0"/>
+          <w:sz w:val="22"/>
+          <w:szCs w:val="22"/>
+        </w:rPr>
+        <w:t>7</w:t>
+      </w:r>
+      <w:r>
+        <w:rPr>
+          <w:rFonts w:cs="Times"/>
+          <w:b w:val="0"/>
+          <w:sz w:val="22"/>
+          <w:szCs w:val="22"/>
+        </w:rPr>
+        <w:t xml:space="preserve">.3%. </w:t>
+      </w:r>
+      <w:r>
+        <w:rPr>
+          <w:rFonts w:cs="Times"/>
+          <w:b w:val="0"/>
+          <w:sz w:val="22"/>
+          <w:szCs w:val="22"/>
+        </w:rPr>
+        <w:t xml:space="preserve">We were able to achieve an accuracy of </w:t>
+      </w:r>
+      <w:r>
+        <w:rPr>
+          <w:rFonts w:cs="Times"/>
+          <w:b w:val="0"/>
+          <w:sz w:val="22"/>
+          <w:szCs w:val="22"/>
+        </w:rPr>
+        <w:t>about 92</w:t>
+      </w:r>
+      <w:r>
+        <w:rPr>
+          <w:rFonts w:cs="Times"/>
+          <w:b w:val="0"/>
+          <w:sz w:val="22"/>
+          <w:szCs w:val="22"/>
+        </w:rPr>
+        <w:t xml:space="preserve"> percent on our test dataset with the ANN while </w:t>
+      </w:r>
+      <w:r>
+        <w:rPr>
+          <w:rFonts w:cs="Times"/>
+          <w:b w:val="0"/>
+          <w:sz w:val="22"/>
+          <w:szCs w:val="22"/>
+        </w:rPr>
         <w:t>K-</w:t>
       </w:r>
       <w:r>
@@ -4237,7 +4678,7 @@
           <w:sz w:val="22"/>
           <w:szCs w:val="22"/>
         </w:rPr>
-        <w:t xml:space="preserve">NN gives the best accuracy of around 65 percent. </w:t>
+        <w:t xml:space="preserve">NN gives the best accuracy of around </w:t>
       </w:r>
       <w:r>
         <w:rPr>
@@ -4246,7 +4687,7 @@
           <w:sz w:val="22"/>
           <w:szCs w:val="22"/>
         </w:rPr>
-        <w:t>K-</w:t>
+        <w:t>76</w:t>
       </w:r>
       <w:r>
         <w:rPr>
@@ -4255,7 +4696,7 @@
           <w:sz w:val="22"/>
           <w:szCs w:val="22"/>
         </w:rPr>
-        <w:t>NN best perform with the value of k as 10.</w:t>
+        <w:t xml:space="preserve"> percent. </w:t>
       </w:r>
     </w:p>
     <w:p>
@@ -4290,7 +4731,25 @@
           <w:sz w:val="22"/>
           <w:szCs w:val="22"/>
         </w:rPr>
-        <w:t xml:space="preserve">The dimensionality reduction with PCA decreases the runtime with a significant amount </w:t>
+        <w:t>The dimensionality reduction with PCA decreases the runtime with a significant amount</w:t>
+      </w:r>
+      <w:r>
+        <w:rPr>
+          <w:rFonts w:cs="Times"/>
+          <w:b w:val="0"/>
+          <w:sz w:val="22"/>
+          <w:szCs w:val="22"/>
+        </w:rPr>
+        <w:t xml:space="preserve">. </w:t>
+      </w:r>
+      <w:r>
+        <w:rPr>
+          <w:rFonts w:cs="Times"/>
+          <w:b w:val="0"/>
+          <w:sz w:val="22"/>
+          <w:szCs w:val="22"/>
+        </w:rPr>
+        <w:t xml:space="preserve">Our reduction </w:t>
       </w:r>
       <w:r>
         <w:rPr>
@@ -4300,7 +4759,7 @@
           <w:sz w:val="22"/>
           <w:szCs w:val="22"/>
         </w:rPr>
-        <w:t>of</w:t>
+        <w:t>preserves</w:t>
       </w:r>
       <w:r>
         <w:rPr>
@@ -4309,28 +4768,26 @@
           <w:sz w:val="22"/>
           <w:szCs w:val="22"/>
         </w:rPr>
-        <w:t xml:space="preserve"> very less loss in the underlying information of </w:t>
-      </w:r>
-      <w:bookmarkStart w:id="2" w:name="_GoBack"/>
-      <w:bookmarkEnd w:id="2"/>
-      <w:r>
-        <w:rPr>
-          <w:rFonts w:cs="Times"/>
-          <w:b w:val="0"/>
+        <w:t xml:space="preserve"> 95 percent of the information and reduces the dimension</w:t>
+      </w:r>
+      <w:r>
+        <w:rPr>
+          <w:rFonts w:cs="Times"/>
+          <w:b w:val="0"/>
+          <w:noProof/>
           <w:sz w:val="22"/>
           <w:szCs w:val="22"/>
         </w:rPr>
-        <w:t xml:space="preserve">the features. Our reduction </w:t>
-      </w:r>
-      <w:r>
-        <w:rPr>
-          <w:rFonts w:cs="Times"/>
-          <w:b w:val="0"/>
-          <w:noProof/>
+        <w:t xml:space="preserve"> from</w:t>
+      </w:r>
+      <w:r>
+        <w:rPr>
+          <w:rFonts w:cs="Times"/>
+          <w:b w:val="0"/>
           <w:sz w:val="22"/>
           <w:szCs w:val="22"/>
         </w:rPr>
-        <w:t>preserves</w:t>
+        <w:t xml:space="preserve"> </w:t>
       </w:r>
       <w:r>
         <w:rPr>
@@ -4339,17 +4796,16 @@
           <w:sz w:val="22"/>
           <w:szCs w:val="22"/>
         </w:rPr>
-        <w:t xml:space="preserve"> 95 percent of the information and reduces the dimension</w:t>
-      </w:r>
-      <w:r>
-        <w:rPr>
-          <w:rFonts w:cs="Times"/>
-          <w:b w:val="0"/>
-          <w:noProof/>
+        <w:t>57000</w:t>
+      </w:r>
+      <w:r>
+        <w:rPr>
+          <w:rFonts w:cs="Times"/>
+          <w:b w:val="0"/>
           <w:sz w:val="22"/>
           <w:szCs w:val="22"/>
         </w:rPr>
-        <w:t xml:space="preserve"> from</w:t>
+        <w:t xml:space="preserve"> to </w:t>
       </w:r>
       <w:r>
         <w:rPr>
@@ -4358,7 +4814,7 @@
           <w:sz w:val="22"/>
           <w:szCs w:val="22"/>
         </w:rPr>
-        <w:t xml:space="preserve"> 1</w:t>
+        <w:t>4000</w:t>
       </w:r>
       <w:r>
         <w:rPr>
@@ -4367,64 +4823,7 @@
           <w:sz w:val="22"/>
           <w:szCs w:val="22"/>
         </w:rPr>
-        <w:t>5</w:t>
-      </w:r>
-      <w:r>
-        <w:rPr>
-          <w:rFonts w:cs="Times"/>
-          <w:b w:val="0"/>
-          <w:sz w:val="22"/>
-          <w:szCs w:val="22"/>
-        </w:rPr>
-        <w:t xml:space="preserve">000 to 3000 which is a significant reduction. This results in a decrease in </w:t>
-      </w:r>
-      <w:r>
-        <w:rPr>
-          <w:rFonts w:cs="Times"/>
-          <w:b w:val="0"/>
-          <w:noProof/>
-          <w:sz w:val="22"/>
-          <w:szCs w:val="22"/>
-        </w:rPr>
-        <w:t>runtime</w:t>
-      </w:r>
-      <w:r>
-        <w:rPr>
-          <w:rFonts w:cs="Times"/>
-          <w:b w:val="0"/>
-          <w:sz w:val="22"/>
-          <w:szCs w:val="22"/>
-        </w:rPr>
-        <w:t xml:space="preserve"> from 600 </w:t>
-      </w:r>
-      <w:r>
-        <w:rPr>
-          <w:rFonts w:cs="Times"/>
-          <w:b w:val="0"/>
-          <w:noProof/>
-          <w:sz w:val="22"/>
-          <w:szCs w:val="22"/>
-        </w:rPr>
-        <w:t>second</w:t>
-      </w:r>
-      <w:r>
-        <w:rPr>
-          <w:rFonts w:cs="Times"/>
-          <w:b w:val="0"/>
-          <w:noProof/>
-          <w:sz w:val="22"/>
-          <w:szCs w:val="22"/>
-        </w:rPr>
-        <w:t>s</w:t>
-      </w:r>
-      <w:r>
-        <w:rPr>
-          <w:rFonts w:cs="Times"/>
-          <w:b w:val="0"/>
-          <w:sz w:val="22"/>
-          <w:szCs w:val="22"/>
-        </w:rPr>
-        <w:t xml:space="preserve"> to 150 seconds.</w:t>
+        <w:t xml:space="preserve"> which is a significant reduction. </w:t>
       </w:r>
     </w:p>
     <w:p>
@@ -4459,7 +4858,7 @@
           <w:sz w:val="22"/>
           <w:szCs w:val="22"/>
         </w:rPr>
-        <w:t>We started with only one feature(tags) to obtain the training dataset and subsequently included all the three features. There is an increase in the accuracy of the ANN model form 60 percent to 70 percent.</w:t>
+        <w:t>We started with only one feature</w:t>
       </w:r>
       <w:r>
         <w:rPr>
@@ -4477,7 +4876,7 @@
           <w:sz w:val="22"/>
           <w:szCs w:val="22"/>
         </w:rPr>
-        <w:t xml:space="preserve">The below output shows the best parameters obtained for both ANN and </w:t>
+        <w:t xml:space="preserve">(tags) to obtain the training dataset and subsequently included all the three features. There is an increase in the accuracy of the </w:t>
       </w:r>
       <w:r>
         <w:rPr>
@@ -4486,7 +4885,7 @@
           <w:sz w:val="22"/>
           <w:szCs w:val="22"/>
         </w:rPr>
-        <w:t>K-</w:t>
+        <w:t>K</w:t>
       </w:r>
       <w:r>
         <w:rPr>
@@ -4495,7 +4894,7 @@
           <w:sz w:val="22"/>
           <w:szCs w:val="22"/>
         </w:rPr>
-        <w:t>NN</w:t>
+        <w:t>NN model f</w:t>
       </w:r>
       <w:r>
         <w:rPr>
@@ -4504,14 +4903,88 @@
           <w:sz w:val="22"/>
           <w:szCs w:val="22"/>
         </w:rPr>
-        <w:t>:</w:t>
-      </w:r>
-      <w:r>
-        <w:rPr>
-          <w:rFonts w:cs="Times"/>
-          <w:noProof/>
+        <w:t>ro</w:t>
+      </w:r>
+      <w:r>
+        <w:rPr>
+          <w:rFonts w:cs="Times"/>
+          <w:b w:val="0"/>
+          <w:sz w:val="22"/>
+          <w:szCs w:val="22"/>
+        </w:rPr>
+        <w:t xml:space="preserve">m </w:t>
+      </w:r>
+      <w:r>
+        <w:rPr>
+          <w:rFonts w:cs="Times"/>
+          <w:b w:val="0"/>
+          <w:sz w:val="22"/>
+          <w:szCs w:val="22"/>
+        </w:rPr>
+        <w:t>6</w:t>
+      </w:r>
+      <w:r>
+        <w:rPr>
+          <w:rFonts w:cs="Times"/>
+          <w:b w:val="0"/>
+          <w:sz w:val="22"/>
+          <w:szCs w:val="22"/>
+        </w:rPr>
+        <w:t>4.36</w:t>
+      </w:r>
+      <w:r>
+        <w:rPr>
+          <w:rFonts w:cs="Times"/>
+          <w:b w:val="0"/>
+          <w:sz w:val="22"/>
+          <w:szCs w:val="22"/>
+        </w:rPr>
+        <w:t xml:space="preserve"> percent to </w:t>
+      </w:r>
+      <w:r>
+        <w:rPr>
+          <w:rFonts w:cs="Times"/>
+          <w:b w:val="0"/>
+          <w:sz w:val="22"/>
+          <w:szCs w:val="22"/>
+        </w:rPr>
+        <w:t>7</w:t>
+      </w:r>
+      <w:r>
+        <w:rPr>
+          <w:rFonts w:cs="Times"/>
+          <w:b w:val="0"/>
+          <w:sz w:val="22"/>
+          <w:szCs w:val="22"/>
+        </w:rPr>
+        <w:t>0.3</w:t>
+      </w:r>
+      <w:r>
+        <w:rPr>
+          <w:rFonts w:cs="Times"/>
+          <w:b w:val="0"/>
+          <w:sz w:val="22"/>
+          <w:szCs w:val="22"/>
+        </w:rPr>
+        <w:t xml:space="preserve"> percent.</w:t>
+      </w:r>
+      <w:r>
+        <w:rPr>
+          <w:rFonts w:cs="Times"/>
+          <w:b w:val="0"/>
+          <w:sz w:val="22"/>
+          <w:szCs w:val="22"/>
         </w:rPr>
         <w:t xml:space="preserve"> </w:t>
+      </w:r>
+      <w:r>
+        <w:rPr>
+          <w:rFonts w:cs="Times"/>
+          <w:b w:val="0"/>
+          <w:sz w:val="22"/>
+          <w:szCs w:val="22"/>
+        </w:rPr>
+        <w:t>Also accuracy of ANN increased from 61% to 67%</w:t>
       </w:r>
     </w:p>
     <w:p>
@@ -4566,8 +5039,8 @@
         <w:tblLook w:val="04A0" w:firstRow="1" w:lastRow="0" w:firstColumn="1" w:lastColumn="0" w:noHBand="0" w:noVBand="1"/>
       </w:tblPr>
       <w:tblGrid>
-        <w:gridCol w:w="2155"/>
-        <w:gridCol w:w="2155"/>
+        <w:gridCol w:w="1894"/>
+        <w:gridCol w:w="2416"/>
       </w:tblGrid>
       <w:tr>
         <w:tc>
@@ -4593,7 +5066,7 @@
                 <w:sz w:val="22"/>
                 <w:szCs w:val="22"/>
               </w:rPr>
-              <w:t>Feed Forward Fully Connected Neural Networks</w:t>
+              <w:t>Neural Network Hyper Parameters</w:t>
             </w:r>
           </w:p>
         </w:tc>
@@ -4607,7 +5080,6 @@
             <w:pPr>
               <w:pStyle w:val="First-LevelHeading"/>
               <w:spacing w:before="0" w:after="0" w:line="276" w:lineRule="auto"/>
-              <w:jc w:val="both"/>
               <w:rPr>
                 <w:rFonts w:cs="Times"/>
                 <w:b w:val="0"/>
@@ -4634,7 +5106,6 @@
             <w:pPr>
               <w:pStyle w:val="First-LevelHeading"/>
               <w:spacing w:before="0" w:after="0" w:line="276" w:lineRule="auto"/>
-              <w:jc w:val="both"/>
               <w:rPr>
                 <w:rFonts w:cs="Times"/>
                 <w:b w:val="0"/>
@@ -4649,7 +5120,7 @@
                 <w:sz w:val="22"/>
                 <w:szCs w:val="22"/>
               </w:rPr>
-              <w:t>Cross Entropy</w:t>
+              <w:t>categorical_crossentropy</w:t>
             </w:r>
           </w:p>
         </w:tc>
@@ -4658,12 +5129,12 @@
         <w:tc>
           <w:tcPr>
             <w:tcW w:w="2155" w:type="dxa"/>
+            <w:vAlign w:val="center"/>
           </w:tcPr>
           <w:p>
             <w:pPr>
               <w:pStyle w:val="First-LevelHeading"/>
               <w:spacing w:before="0" w:after="0" w:line="276" w:lineRule="auto"/>
-              <w:jc w:val="both"/>
               <w:rPr>
                 <w:rFonts w:cs="Times"/>
                 <w:b w:val="0"/>
@@ -4685,12 +5156,12 @@
         <w:tc>
           <w:tcPr>
             <w:tcW w:w="2155" w:type="dxa"/>
+            <w:vAlign w:val="center"/>
           </w:tcPr>
           <w:p>
             <w:pPr>
               <w:pStyle w:val="First-LevelHeading"/>
               <w:spacing w:before="0" w:after="0" w:line="276" w:lineRule="auto"/>
-              <w:jc w:val="both"/>
               <w:rPr>
                 <w:rFonts w:cs="Times"/>
                 <w:b w:val="0"/>
@@ -4705,7 +5176,7 @@
                 <w:sz w:val="22"/>
                 <w:szCs w:val="22"/>
               </w:rPr>
-              <w:t>ReLU</w:t>
+              <w:t>Linear</w:t>
             </w:r>
           </w:p>
         </w:tc>
@@ -4714,12 +5185,12 @@
         <w:tc>
           <w:tcPr>
             <w:tcW w:w="2155" w:type="dxa"/>
+            <w:vAlign w:val="center"/>
           </w:tcPr>
           <w:p>
             <w:pPr>
               <w:pStyle w:val="First-LevelHeading"/>
               <w:spacing w:before="0" w:after="0" w:line="276" w:lineRule="auto"/>
-              <w:jc w:val="both"/>
               <w:rPr>
                 <w:rFonts w:cs="Times"/>
                 <w:b w:val="0"/>
@@ -4734,19 +5205,28 @@
                 <w:sz w:val="22"/>
                 <w:szCs w:val="22"/>
               </w:rPr>
-              <w:t>Number of Hidden Units</w:t>
+              <w:t xml:space="preserve">Number of Hidden </w:t>
+            </w:r>
+            <w:r>
+              <w:rPr>
+                <w:rFonts w:cs="Times"/>
+                <w:b w:val="0"/>
+                <w:sz w:val="22"/>
+                <w:szCs w:val="22"/>
+              </w:rPr>
+              <w:t>Layers</w:t>
             </w:r>
           </w:p>
         </w:tc>
         <w:tc>
           <w:tcPr>
             <w:tcW w:w="2155" w:type="dxa"/>
+            <w:vAlign w:val="center"/>
           </w:tcPr>
           <w:p>
             <w:pPr>
               <w:pStyle w:val="First-LevelHeading"/>
               <w:spacing w:before="0" w:after="0" w:line="276" w:lineRule="auto"/>
-              <w:jc w:val="both"/>
               <w:rPr>
                 <w:rFonts w:cs="Times"/>
                 <w:b w:val="0"/>
@@ -4770,12 +5250,12 @@
         <w:tc>
           <w:tcPr>
             <w:tcW w:w="2155" w:type="dxa"/>
+            <w:vAlign w:val="center"/>
           </w:tcPr>
           <w:p>
             <w:pPr>
               <w:pStyle w:val="First-LevelHeading"/>
               <w:spacing w:before="0" w:after="0" w:line="276" w:lineRule="auto"/>
-              <w:jc w:val="both"/>
               <w:rPr>
                 <w:rFonts w:cs="Times"/>
                 <w:b w:val="0"/>
@@ -4790,19 +5270,19 @@
                 <w:sz w:val="22"/>
                 <w:szCs w:val="22"/>
               </w:rPr>
-              <w:t>Number of Neurons in each hidden unit</w:t>
+              <w:t>Neurons in each hidden unit</w:t>
             </w:r>
           </w:p>
         </w:tc>
         <w:tc>
           <w:tcPr>
             <w:tcW w:w="2155" w:type="dxa"/>
+            <w:vAlign w:val="center"/>
           </w:tcPr>
           <w:p>
             <w:pPr>
               <w:pStyle w:val="First-LevelHeading"/>
               <w:spacing w:before="0" w:after="0" w:line="276" w:lineRule="auto"/>
-              <w:jc w:val="both"/>
               <w:rPr>
                 <w:rFonts w:cs="Times"/>
                 <w:b w:val="0"/>
@@ -4817,7 +5297,7 @@
                 <w:sz w:val="22"/>
                 <w:szCs w:val="22"/>
               </w:rPr>
-              <w:t>100,200,100</w:t>
+              <w:t>500</w:t>
             </w:r>
           </w:p>
         </w:tc>
@@ -4826,12 +5306,12 @@
         <w:tc>
           <w:tcPr>
             <w:tcW w:w="2155" w:type="dxa"/>
+            <w:vAlign w:val="center"/>
           </w:tcPr>
           <w:p>
             <w:pPr>
               <w:pStyle w:val="First-LevelHeading"/>
               <w:spacing w:before="0" w:after="0" w:line="276" w:lineRule="auto"/>
-              <w:jc w:val="both"/>
               <w:rPr>
                 <w:rFonts w:cs="Times"/>
                 <w:b w:val="0"/>
@@ -4853,12 +5333,12 @@
         <w:tc>
           <w:tcPr>
             <w:tcW w:w="2155" w:type="dxa"/>
+            <w:vAlign w:val="center"/>
           </w:tcPr>
           <w:p>
             <w:pPr>
               <w:pStyle w:val="First-LevelHeading"/>
               <w:spacing w:before="0" w:after="0" w:line="276" w:lineRule="auto"/>
-              <w:jc w:val="both"/>
               <w:rPr>
                 <w:rFonts w:cs="Times"/>
                 <w:b w:val="0"/>
@@ -4873,7 +5353,25 @@
                 <w:sz w:val="22"/>
                 <w:szCs w:val="22"/>
               </w:rPr>
-              <w:t>0.9</w:t>
+              <w:t>0.</w:t>
+            </w:r>
+            <w:r>
+              <w:rPr>
+                <w:rFonts w:cs="Times"/>
+                <w:b w:val="0"/>
+                <w:sz w:val="22"/>
+                <w:szCs w:val="22"/>
+              </w:rPr>
+              <w:t>0</w:t>
+            </w:r>
+            <w:r>
+              <w:rPr>
+                <w:rFonts w:cs="Times"/>
+                <w:b w:val="0"/>
+                <w:sz w:val="22"/>
+                <w:szCs w:val="22"/>
+              </w:rPr>
+              <w:t>5</w:t>
             </w:r>
           </w:p>
         </w:tc>
@@ -4882,12 +5380,12 @@
         <w:tc>
           <w:tcPr>
             <w:tcW w:w="2155" w:type="dxa"/>
+            <w:vAlign w:val="center"/>
           </w:tcPr>
           <w:p>
             <w:pPr>
               <w:pStyle w:val="First-LevelHeading"/>
               <w:spacing w:before="0" w:after="0" w:line="276" w:lineRule="auto"/>
-              <w:jc w:val="both"/>
               <w:rPr>
                 <w:rFonts w:cs="Times"/>
                 <w:b w:val="0"/>
@@ -4909,12 +5407,12 @@
         <w:tc>
           <w:tcPr>
             <w:tcW w:w="2155" w:type="dxa"/>
+            <w:vAlign w:val="center"/>
           </w:tcPr>
           <w:p>
             <w:pPr>
               <w:pStyle w:val="First-LevelHeading"/>
               <w:spacing w:before="0" w:after="0" w:line="276" w:lineRule="auto"/>
-              <w:jc w:val="both"/>
               <w:rPr>
                 <w:rFonts w:cs="Times"/>
                 <w:b w:val="0"/>
@@ -4929,7 +5427,16 @@
                 <w:sz w:val="22"/>
                 <w:szCs w:val="22"/>
               </w:rPr>
-              <w:t>0.01</w:t>
+              <w:t>0.</w:t>
+            </w:r>
+            <w:r>
+              <w:rPr>
+                <w:rFonts w:cs="Times"/>
+                <w:b w:val="0"/>
+                <w:sz w:val="22"/>
+                <w:szCs w:val="22"/>
+              </w:rPr>
+              <w:t>4</w:t>
             </w:r>
           </w:p>
         </w:tc>
@@ -4938,12 +5445,12 @@
         <w:tc>
           <w:tcPr>
             <w:tcW w:w="2155" w:type="dxa"/>
+            <w:vAlign w:val="center"/>
           </w:tcPr>
           <w:p>
             <w:pPr>
               <w:pStyle w:val="First-LevelHeading"/>
               <w:spacing w:before="0" w:after="0" w:line="276" w:lineRule="auto"/>
-              <w:jc w:val="left"/>
               <w:rPr>
                 <w:rFonts w:cs="Times"/>
                 <w:b w:val="0"/>
@@ -4965,12 +5472,12 @@
         <w:tc>
           <w:tcPr>
             <w:tcW w:w="2155" w:type="dxa"/>
+            <w:vAlign w:val="center"/>
           </w:tcPr>
           <w:p>
             <w:pPr>
               <w:pStyle w:val="First-LevelHeading"/>
               <w:spacing w:before="0" w:after="0" w:line="276" w:lineRule="auto"/>
-              <w:jc w:val="left"/>
               <w:rPr>
                 <w:rFonts w:cs="Times"/>
                 <w:b w:val="0"/>
@@ -4994,12 +5501,12 @@
         <w:tc>
           <w:tcPr>
             <w:tcW w:w="2155" w:type="dxa"/>
+            <w:vAlign w:val="center"/>
           </w:tcPr>
           <w:p>
             <w:pPr>
               <w:pStyle w:val="First-LevelHeading"/>
               <w:spacing w:before="0" w:after="0" w:line="276" w:lineRule="auto"/>
-              <w:jc w:val="both"/>
               <w:rPr>
                 <w:rFonts w:cs="Times"/>
                 <w:b w:val="0"/>
@@ -5021,12 +5528,12 @@
         <w:tc>
           <w:tcPr>
             <w:tcW w:w="2155" w:type="dxa"/>
+            <w:vAlign w:val="center"/>
           </w:tcPr>
           <w:p>
             <w:pPr>
               <w:pStyle w:val="First-LevelHeading"/>
               <w:spacing w:before="0" w:after="0" w:line="276" w:lineRule="auto"/>
-              <w:jc w:val="both"/>
               <w:rPr>
                 <w:rFonts w:cs="Times"/>
                 <w:b w:val="0"/>
@@ -5041,7 +5548,34 @@
                 <w:sz w:val="22"/>
                 <w:szCs w:val="22"/>
               </w:rPr>
-              <w:t>71.08</w:t>
+              <w:t>6</w:t>
+            </w:r>
+            <w:r>
+              <w:rPr>
+                <w:rFonts w:cs="Times"/>
+                <w:b w:val="0"/>
+                <w:sz w:val="22"/>
+                <w:szCs w:val="22"/>
+              </w:rPr>
+              <w:t>7</w:t>
+            </w:r>
+            <w:r>
+              <w:rPr>
+                <w:rFonts w:cs="Times"/>
+                <w:b w:val="0"/>
+                <w:sz w:val="22"/>
+                <w:szCs w:val="22"/>
+              </w:rPr>
+              <w:t>.</w:t>
+            </w:r>
+            <w:r>
+              <w:rPr>
+                <w:rFonts w:cs="Times"/>
+                <w:b w:val="0"/>
+                <w:sz w:val="22"/>
+                <w:szCs w:val="22"/>
+              </w:rPr>
+              <w:t>2</w:t>
             </w:r>
             <w:r>
               <w:rPr>
@@ -5064,20 +5598,190 @@
           </w:p>
         </w:tc>
       </w:tr>
+      <w:tr>
+        <w:tc>
+          <w:tcPr>
+            <w:tcW w:w="2155" w:type="dxa"/>
+            <w:vAlign w:val="center"/>
+          </w:tcPr>
+          <w:p>
+            <w:pPr>
+              <w:pStyle w:val="First-LevelHeading"/>
+              <w:spacing w:before="0" w:after="0" w:line="276" w:lineRule="auto"/>
+              <w:rPr>
+                <w:rFonts w:cs="Times"/>
+                <w:b w:val="0"/>
+                <w:sz w:val="22"/>
+                <w:szCs w:val="22"/>
+              </w:rPr>
+            </w:pPr>
+            <w:r>
+              <w:rPr>
+                <w:rFonts w:cs="Times"/>
+                <w:b w:val="0"/>
+                <w:sz w:val="22"/>
+                <w:szCs w:val="22"/>
+              </w:rPr>
+              <w:t>E</w:t>
+            </w:r>
+            <w:r>
+              <w:rPr>
+                <w:rFonts w:cs="Times"/>
+                <w:b w:val="0"/>
+                <w:sz w:val="22"/>
+                <w:szCs w:val="22"/>
+              </w:rPr>
+              <w:t>pochs</w:t>
+            </w:r>
+          </w:p>
+        </w:tc>
+        <w:tc>
+          <w:tcPr>
+            <w:tcW w:w="2155" w:type="dxa"/>
+            <w:vAlign w:val="center"/>
+          </w:tcPr>
+          <w:p>
+            <w:pPr>
+              <w:pStyle w:val="First-LevelHeading"/>
+              <w:spacing w:before="0" w:after="0" w:line="276" w:lineRule="auto"/>
+              <w:rPr>
+                <w:rFonts w:cs="Times"/>
+                <w:b w:val="0"/>
+                <w:sz w:val="22"/>
+                <w:szCs w:val="22"/>
+              </w:rPr>
+            </w:pPr>
+            <w:r>
+              <w:rPr>
+                <w:rFonts w:cs="Times"/>
+                <w:b w:val="0"/>
+                <w:sz w:val="22"/>
+                <w:szCs w:val="22"/>
+              </w:rPr>
+              <w:t>10</w:t>
+            </w:r>
+          </w:p>
+        </w:tc>
+      </w:tr>
+      <w:tr>
+        <w:trPr>
+          <w:trHeight w:val="206"/>
+        </w:trPr>
+        <w:tc>
+          <w:tcPr>
+            <w:tcW w:w="2155" w:type="dxa"/>
+            <w:vAlign w:val="center"/>
+          </w:tcPr>
+          <w:p>
+            <w:pPr>
+              <w:pStyle w:val="First-LevelHeading"/>
+              <w:spacing w:before="0" w:after="0" w:line="276" w:lineRule="auto"/>
+              <w:rPr>
+                <w:rFonts w:cs="Times"/>
+                <w:b w:val="0"/>
+                <w:sz w:val="22"/>
+                <w:szCs w:val="22"/>
+              </w:rPr>
+            </w:pPr>
+            <w:r>
+              <w:rPr>
+                <w:rFonts w:cs="Times"/>
+                <w:b w:val="0"/>
+                <w:sz w:val="22"/>
+                <w:szCs w:val="22"/>
+              </w:rPr>
+              <w:t>Batch Size</w:t>
+            </w:r>
+          </w:p>
+        </w:tc>
+        <w:tc>
+          <w:tcPr>
+            <w:tcW w:w="2155" w:type="dxa"/>
+            <w:vAlign w:val="center"/>
+          </w:tcPr>
+          <w:p>
+            <w:pPr>
+              <w:pStyle w:val="First-LevelHeading"/>
+              <w:spacing w:before="0" w:after="0" w:line="276" w:lineRule="auto"/>
+              <w:rPr>
+                <w:rFonts w:cs="Times"/>
+                <w:b w:val="0"/>
+                <w:sz w:val="22"/>
+                <w:szCs w:val="22"/>
+              </w:rPr>
+            </w:pPr>
+            <w:r>
+              <w:rPr>
+                <w:rFonts w:cs="Times"/>
+                <w:b w:val="0"/>
+                <w:sz w:val="22"/>
+                <w:szCs w:val="22"/>
+              </w:rPr>
+              <w:t>100</w:t>
+            </w:r>
+          </w:p>
+        </w:tc>
+      </w:tr>
+      <w:tr>
+        <w:trPr>
+          <w:trHeight w:val="206"/>
+        </w:trPr>
+        <w:tc>
+          <w:tcPr>
+            <w:tcW w:w="2155" w:type="dxa"/>
+            <w:vAlign w:val="center"/>
+          </w:tcPr>
+          <w:p>
+            <w:pPr>
+              <w:pStyle w:val="First-LevelHeading"/>
+              <w:spacing w:before="0" w:after="0" w:line="276" w:lineRule="auto"/>
+              <w:rPr>
+                <w:rFonts w:cs="Times"/>
+                <w:b w:val="0"/>
+                <w:sz w:val="22"/>
+                <w:szCs w:val="22"/>
+              </w:rPr>
+            </w:pPr>
+            <w:r>
+              <w:rPr>
+                <w:rFonts w:cs="Times"/>
+                <w:b w:val="0"/>
+                <w:sz w:val="22"/>
+                <w:szCs w:val="22"/>
+              </w:rPr>
+              <w:t>Optimizer</w:t>
+            </w:r>
+          </w:p>
+        </w:tc>
+        <w:tc>
+          <w:tcPr>
+            <w:tcW w:w="2155" w:type="dxa"/>
+            <w:vAlign w:val="center"/>
+          </w:tcPr>
+          <w:p>
+            <w:pPr>
+              <w:pStyle w:val="First-LevelHeading"/>
+              <w:spacing w:before="0" w:after="0" w:line="276" w:lineRule="auto"/>
+              <w:rPr>
+                <w:rFonts w:cs="Times"/>
+                <w:b w:val="0"/>
+                <w:sz w:val="22"/>
+                <w:szCs w:val="22"/>
+              </w:rPr>
+            </w:pPr>
+            <w:r>
+              <w:rPr>
+                <w:rFonts w:cs="Times"/>
+                <w:b w:val="0"/>
+                <w:sz w:val="22"/>
+                <w:szCs w:val="22"/>
+              </w:rPr>
+              <w:t>Adam</w:t>
+            </w:r>
+          </w:p>
+        </w:tc>
+      </w:tr>
     </w:tbl>
-    <w:p>
-      <w:pPr>
-        <w:pStyle w:val="First-LevelHeading"/>
-        <w:spacing w:before="0" w:after="0" w:line="276" w:lineRule="auto"/>
-        <w:jc w:val="both"/>
-        <w:rPr>
-          <w:rFonts w:cs="Times"/>
-          <w:b w:val="0"/>
-          <w:sz w:val="22"/>
-          <w:szCs w:val="22"/>
-        </w:rPr>
-      </w:pPr>
-    </w:p>
     <w:p>
       <w:pPr>
         <w:spacing w:after="0"/>
@@ -5089,15 +5793,18 @@
           <w:szCs w:val="18"/>
         </w:rPr>
       </w:pPr>
-      <w:r>
+    </w:p>
+    <w:p>
+      <w:pPr>
+        <w:spacing w:after="0"/>
+        <w:jc w:val="center"/>
         <w:rPr>
           <w:rFonts w:ascii="Times" w:hAnsi="Times" w:cs="Times"/>
           <w:b/>
           <w:sz w:val="18"/>
           <w:szCs w:val="18"/>
         </w:rPr>
-        <w:t>Table 2</w:t>
-      </w:r>
+      </w:pPr>
       <w:r>
         <w:rPr>
           <w:rFonts w:ascii="Times" w:hAnsi="Times" w:cs="Times"/>
@@ -5105,7 +5812,7 @@
           <w:sz w:val="18"/>
           <w:szCs w:val="18"/>
         </w:rPr>
-        <w:t xml:space="preserve">: </w:t>
+        <w:t>Table 2</w:t>
       </w:r>
       <w:r>
         <w:rPr>
@@ -5114,7 +5821,7 @@
           <w:sz w:val="18"/>
           <w:szCs w:val="18"/>
         </w:rPr>
-        <w:t>Best Parameter Values obtained</w:t>
+        <w:t xml:space="preserve">: </w:t>
       </w:r>
       <w:r>
         <w:rPr>
@@ -5123,7 +5830,7 @@
           <w:sz w:val="18"/>
           <w:szCs w:val="18"/>
         </w:rPr>
-        <w:t xml:space="preserve"> </w:t>
+        <w:t>Best Parameter Values obtained</w:t>
       </w:r>
       <w:r>
         <w:rPr>
@@ -5132,7 +5839,7 @@
           <w:sz w:val="18"/>
           <w:szCs w:val="18"/>
         </w:rPr>
-        <w:t xml:space="preserve">for </w:t>
+        <w:t xml:space="preserve"> </w:t>
       </w:r>
       <w:r>
         <w:rPr>
@@ -5141,7 +5848,7 @@
           <w:sz w:val="18"/>
           <w:szCs w:val="18"/>
         </w:rPr>
-        <w:t>K-</w:t>
+        <w:t xml:space="preserve">for </w:t>
       </w:r>
       <w:r>
         <w:rPr>
@@ -5150,6 +5857,15 @@
           <w:sz w:val="18"/>
           <w:szCs w:val="18"/>
         </w:rPr>
+        <w:t>K-</w:t>
+      </w:r>
+      <w:r>
+        <w:rPr>
+          <w:rFonts w:ascii="Times" w:hAnsi="Times" w:cs="Times"/>
+          <w:b/>
+          <w:sz w:val="18"/>
+          <w:szCs w:val="18"/>
+        </w:rPr>
         <w:t>NN</w:t>
       </w:r>
     </w:p>
@@ -5167,17 +5883,18 @@
     <w:tbl>
       <w:tblPr>
         <w:tblStyle w:val="TableGrid"/>
-        <w:tblW w:w="0" w:type="auto"/>
+        <w:tblW w:w="8990" w:type="dxa"/>
         <w:tblLook w:val="04A0" w:firstRow="1" w:lastRow="0" w:firstColumn="1" w:lastColumn="0" w:noHBand="0" w:noVBand="1"/>
       </w:tblPr>
       <w:tblGrid>
         <w:gridCol w:w="2155"/>
-        <w:gridCol w:w="2155"/>
+        <w:gridCol w:w="2340"/>
+        <w:gridCol w:w="4495"/>
       </w:tblGrid>
       <w:tr>
         <w:tc>
           <w:tcPr>
-            <w:tcW w:w="4310" w:type="dxa"/>
+            <w:tcW w:w="4495" w:type="dxa"/>
             <w:gridSpan w:val="2"/>
           </w:tcPr>
           <w:p>
@@ -5198,7 +5915,7 @@
                 <w:sz w:val="22"/>
                 <w:szCs w:val="22"/>
               </w:rPr>
-              <w:t xml:space="preserve">k Nearest </w:t>
+              <w:t>K</w:t>
             </w:r>
             <w:r>
               <w:rPr>
@@ -5207,8 +5924,25 @@
                 <w:sz w:val="22"/>
                 <w:szCs w:val="22"/>
               </w:rPr>
-              <w:t>Neighbors</w:t>
+              <w:t xml:space="preserve"> Nearest Neighbors</w:t>
             </w:r>
+          </w:p>
+        </w:tc>
+        <w:tc>
+          <w:tcPr>
+            <w:tcW w:w="4495" w:type="dxa"/>
+          </w:tcPr>
+          <w:p>
+            <w:pPr>
+              <w:pStyle w:val="First-LevelHeading"/>
+              <w:spacing w:before="0" w:after="0" w:line="276" w:lineRule="auto"/>
+              <w:rPr>
+                <w:rFonts w:cs="Times"/>
+                <w:b w:val="0"/>
+                <w:sz w:val="22"/>
+                <w:szCs w:val="22"/>
+              </w:rPr>
+            </w:pPr>
           </w:p>
         </w:tc>
       </w:tr>
@@ -5216,12 +5950,12 @@
         <w:tc>
           <w:tcPr>
             <w:tcW w:w="2155" w:type="dxa"/>
+            <w:vAlign w:val="center"/>
           </w:tcPr>
           <w:p>
             <w:pPr>
               <w:pStyle w:val="First-LevelHeading"/>
               <w:spacing w:before="0" w:after="0" w:line="276" w:lineRule="auto"/>
-              <w:jc w:val="both"/>
               <w:rPr>
                 <w:rFonts w:cs="Times"/>
                 <w:b w:val="0"/>
@@ -5236,19 +5970,19 @@
                 <w:sz w:val="22"/>
                 <w:szCs w:val="22"/>
               </w:rPr>
-              <w:t>k</w:t>
+              <w:t>K</w:t>
             </w:r>
           </w:p>
         </w:tc>
         <w:tc>
           <w:tcPr>
-            <w:tcW w:w="2155" w:type="dxa"/>
+            <w:tcW w:w="2340" w:type="dxa"/>
+            <w:vAlign w:val="center"/>
           </w:tcPr>
           <w:p>
             <w:pPr>
               <w:pStyle w:val="First-LevelHeading"/>
               <w:spacing w:before="0" w:after="0" w:line="276" w:lineRule="auto"/>
-              <w:jc w:val="both"/>
               <w:rPr>
                 <w:rFonts w:cs="Times"/>
                 <w:b w:val="0"/>
@@ -5263,8 +5997,26 @@
                 <w:sz w:val="22"/>
                 <w:szCs w:val="22"/>
               </w:rPr>
-              <w:t>10</w:t>
+              <w:t>5</w:t>
             </w:r>
+          </w:p>
+        </w:tc>
+        <w:tc>
+          <w:tcPr>
+            <w:tcW w:w="4495" w:type="dxa"/>
+          </w:tcPr>
+          <w:p>
+            <w:pPr>
+              <w:pStyle w:val="First-LevelHeading"/>
+              <w:spacing w:before="0" w:after="0" w:line="276" w:lineRule="auto"/>
+              <w:jc w:val="both"/>
+              <w:rPr>
+                <w:rFonts w:cs="Times"/>
+                <w:b w:val="0"/>
+                <w:sz w:val="22"/>
+                <w:szCs w:val="22"/>
+              </w:rPr>
+            </w:pPr>
           </w:p>
         </w:tc>
       </w:tr>
@@ -5272,12 +6024,12 @@
         <w:tc>
           <w:tcPr>
             <w:tcW w:w="2155" w:type="dxa"/>
+            <w:vAlign w:val="center"/>
           </w:tcPr>
           <w:p>
             <w:pPr>
               <w:pStyle w:val="First-LevelHeading"/>
               <w:spacing w:before="0" w:after="0" w:line="276" w:lineRule="auto"/>
-              <w:jc w:val="both"/>
               <w:rPr>
                 <w:rFonts w:cs="Times"/>
                 <w:b w:val="0"/>
@@ -5292,19 +6044,19 @@
                 <w:sz w:val="22"/>
                 <w:szCs w:val="22"/>
               </w:rPr>
-              <w:t xml:space="preserve">Features Used </w:t>
+              <w:t>Features Used</w:t>
             </w:r>
           </w:p>
         </w:tc>
         <w:tc>
           <w:tcPr>
-            <w:tcW w:w="2155" w:type="dxa"/>
+            <w:tcW w:w="2340" w:type="dxa"/>
+            <w:vAlign w:val="center"/>
           </w:tcPr>
           <w:p>
             <w:pPr>
               <w:pStyle w:val="First-LevelHeading"/>
               <w:spacing w:before="0" w:after="0" w:line="276" w:lineRule="auto"/>
-              <w:jc w:val="both"/>
               <w:rPr>
                 <w:rFonts w:cs="Times"/>
                 <w:b w:val="0"/>
@@ -5319,8 +6071,26 @@
                 <w:sz w:val="22"/>
                 <w:szCs w:val="22"/>
               </w:rPr>
-              <w:t>Tags</w:t>
+              <w:t>Tags, Title, Description, Tag Count</w:t>
             </w:r>
+          </w:p>
+        </w:tc>
+        <w:tc>
+          <w:tcPr>
+            <w:tcW w:w="4495" w:type="dxa"/>
+          </w:tcPr>
+          <w:p>
+            <w:pPr>
+              <w:pStyle w:val="First-LevelHeading"/>
+              <w:spacing w:before="0" w:after="0" w:line="276" w:lineRule="auto"/>
+              <w:jc w:val="both"/>
+              <w:rPr>
+                <w:rFonts w:cs="Times"/>
+                <w:b w:val="0"/>
+                <w:sz w:val="22"/>
+                <w:szCs w:val="22"/>
+              </w:rPr>
+            </w:pPr>
           </w:p>
         </w:tc>
       </w:tr>
@@ -5328,12 +6098,12 @@
         <w:tc>
           <w:tcPr>
             <w:tcW w:w="2155" w:type="dxa"/>
+            <w:vAlign w:val="center"/>
           </w:tcPr>
           <w:p>
             <w:pPr>
               <w:pStyle w:val="First-LevelHeading"/>
               <w:spacing w:before="0" w:after="0" w:line="276" w:lineRule="auto"/>
-              <w:jc w:val="both"/>
               <w:rPr>
                 <w:rFonts w:cs="Times"/>
                 <w:b w:val="0"/>
@@ -5354,13 +6124,13 @@
         </w:tc>
         <w:tc>
           <w:tcPr>
-            <w:tcW w:w="2155" w:type="dxa"/>
+            <w:tcW w:w="2340" w:type="dxa"/>
+            <w:vAlign w:val="center"/>
           </w:tcPr>
           <w:p>
             <w:pPr>
               <w:pStyle w:val="First-LevelHeading"/>
               <w:spacing w:before="0" w:after="0" w:line="276" w:lineRule="auto"/>
-              <w:jc w:val="both"/>
               <w:rPr>
                 <w:rFonts w:cs="Times"/>
                 <w:b w:val="0"/>
@@ -5375,7 +6145,7 @@
                 <w:sz w:val="22"/>
                 <w:szCs w:val="22"/>
               </w:rPr>
-              <w:t>65.66</w:t>
+              <w:t>67.7</w:t>
             </w:r>
             <w:r>
               <w:rPr>
@@ -5384,17 +6154,26 @@
                 <w:sz w:val="22"/>
                 <w:szCs w:val="22"/>
               </w:rPr>
-              <w:t xml:space="preserve"> </w:t>
+              <w:t xml:space="preserve"> percent</w:t>
             </w:r>
-            <w:r>
+          </w:p>
+        </w:tc>
+        <w:tc>
+          <w:tcPr>
+            <w:tcW w:w="4495" w:type="dxa"/>
+          </w:tcPr>
+          <w:p>
+            <w:pPr>
+              <w:pStyle w:val="First-LevelHeading"/>
+              <w:spacing w:before="0" w:after="0" w:line="276" w:lineRule="auto"/>
+              <w:jc w:val="both"/>
               <w:rPr>
                 <w:rFonts w:cs="Times"/>
                 <w:b w:val="0"/>
                 <w:sz w:val="22"/>
                 <w:szCs w:val="22"/>
               </w:rPr>
-              <w:t>percent</w:t>
-            </w:r>
+            </w:pPr>
           </w:p>
         </w:tc>
       </w:tr>
@@ -5405,10 +6184,84 @@
         <w:jc w:val="center"/>
         <w:rPr>
           <w:rFonts w:ascii="Times" w:hAnsi="Times" w:cs="Times"/>
+          <w:szCs w:val="18"/>
+        </w:rPr>
+      </w:pPr>
+    </w:p>
+    <w:p>
+      <w:pPr>
+        <w:spacing w:after="0"/>
+        <w:jc w:val="center"/>
+        <w:rPr>
+          <w:rFonts w:ascii="Times" w:hAnsi="Times" w:cs="Times"/>
+          <w:b/>
           <w:sz w:val="18"/>
           <w:szCs w:val="18"/>
         </w:rPr>
       </w:pPr>
+      <w:r>
+        <w:rPr>
+          <w:rFonts w:ascii="Times" w:hAnsi="Times" w:cs="Times"/>
+          <w:b/>
+          <w:sz w:val="18"/>
+          <w:szCs w:val="18"/>
+        </w:rPr>
+        <w:t>Diagram</w:t>
+      </w:r>
+      <w:r>
+        <w:rPr>
+          <w:rFonts w:ascii="Times" w:hAnsi="Times" w:cs="Times"/>
+          <w:b/>
+          <w:sz w:val="18"/>
+          <w:szCs w:val="18"/>
+        </w:rPr>
+        <w:t xml:space="preserve"> </w:t>
+      </w:r>
+      <w:r>
+        <w:rPr>
+          <w:rFonts w:ascii="Times" w:hAnsi="Times" w:cs="Times"/>
+          <w:b/>
+          <w:sz w:val="18"/>
+          <w:szCs w:val="18"/>
+        </w:rPr>
+        <w:t>1</w:t>
+      </w:r>
+      <w:r>
+        <w:rPr>
+          <w:rFonts w:ascii="Times" w:hAnsi="Times" w:cs="Times"/>
+          <w:b/>
+          <w:sz w:val="18"/>
+          <w:szCs w:val="18"/>
+        </w:rPr>
+        <w:t xml:space="preserve">: </w:t>
+      </w:r>
+      <w:r>
+        <w:rPr>
+          <w:rFonts w:ascii="Times" w:hAnsi="Times" w:cs="Times"/>
+          <w:b/>
+          <w:sz w:val="18"/>
+          <w:szCs w:val="18"/>
+        </w:rPr>
+        <w:t>K-</w:t>
+      </w:r>
+      <w:r>
+        <w:rPr>
+          <w:rFonts w:ascii="Times" w:hAnsi="Times" w:cs="Times"/>
+          <w:b/>
+          <w:sz w:val="18"/>
+          <w:szCs w:val="18"/>
+        </w:rPr>
+        <w:t>NN</w:t>
+      </w:r>
+      <w:r>
+        <w:rPr>
+          <w:rFonts w:ascii="Times" w:hAnsi="Times" w:cs="Times"/>
+          <w:b/>
+          <w:sz w:val="18"/>
+          <w:szCs w:val="18"/>
+        </w:rPr>
+        <w:t xml:space="preserve"> performance for K Values</w:t>
+      </w:r>
     </w:p>
     <w:p>
       <w:pPr>
@@ -5420,6 +6273,62 @@
           <w:szCs w:val="18"/>
         </w:rPr>
       </w:pPr>
+      <w:r>
+        <w:rPr>
+          <w:rFonts w:ascii="Times" w:hAnsi="Times" w:cs="Times"/>
+          <w:noProof/>
+          <w:sz w:val="18"/>
+          <w:szCs w:val="18"/>
+        </w:rPr>
+        <w:drawing>
+          <wp:inline distT="0" distB="0" distL="0" distR="0">
+            <wp:extent cx="2735580" cy="2051685"/>
+            <wp:effectExtent l="0" t="0" r="7620" b="5715"/>
+            <wp:docPr id="2" name="Picture 2"/>
+            <wp:cNvGraphicFramePr>
+              <a:graphicFrameLocks xmlns:a="http://schemas.openxmlformats.org/drawingml/2006/main" noChangeAspect="1"/>
+            </wp:cNvGraphicFramePr>
+            <a:graphic xmlns:a="http://schemas.openxmlformats.org/drawingml/2006/main">
+              <a:graphicData uri="http://schemas.openxmlformats.org/drawingml/2006/picture">
+                <pic:pic xmlns:pic="http://schemas.openxmlformats.org/drawingml/2006/picture">
+                  <pic:nvPicPr>
+                    <pic:cNvPr id="0" name="Picture 1"/>
+                    <pic:cNvPicPr>
+                      <a:picLocks noChangeAspect="1" noChangeArrowheads="1"/>
+                    </pic:cNvPicPr>
+                  </pic:nvPicPr>
+                  <pic:blipFill>
+                    <a:blip r:embed="rId9">
+                      <a:extLst>
+                        <a:ext uri="{28A0092B-C50C-407E-A947-70E740481C1C}">
+                          <a14:useLocalDpi xmlns:a14="http://schemas.microsoft.com/office/drawing/2010/main" val="0"/>
+                        </a:ext>
+                      </a:extLst>
+                    </a:blip>
+                    <a:srcRect/>
+                    <a:stretch>
+                      <a:fillRect/>
+                    </a:stretch>
+                  </pic:blipFill>
+                  <pic:spPr bwMode="auto">
+                    <a:xfrm>
+                      <a:off x="0" y="0"/>
+                      <a:ext cx="2735580" cy="2051685"/>
+                    </a:xfrm>
+                    <a:prstGeom prst="rect">
+                      <a:avLst/>
+                    </a:prstGeom>
+                    <a:noFill/>
+                    <a:ln>
+                      <a:noFill/>
+                    </a:ln>
+                  </pic:spPr>
+                </pic:pic>
+              </a:graphicData>
+            </a:graphic>
+          </wp:inline>
+        </w:drawing>
+      </w:r>
     </w:p>
     <w:p>
       <w:pPr>
@@ -5443,7 +6352,6 @@
           <w:b/>
           <w:sz w:val="24"/>
         </w:rPr>
-        <w:lastRenderedPageBreak/>
         <w:t>Conclusion</w:t>
       </w:r>
     </w:p>
@@ -5471,7 +6379,15 @@
         <w:rPr>
           <w:rFonts w:ascii="Times" w:hAnsi="Times" w:cs="Times"/>
         </w:rPr>
-        <w:t>obtaining a good classification model for YouTube Videos. This project tries to obtain the best model in terms of Accuracy and Running Time by Preprocessing the data and using Neural Networks and K-Nearest Neighbors</w:t>
+        <w:t>obtaining a good classification model for YouTube Videos. This project tries to obtain the best model in terms of Accuracy and Running Time by Preprocessing the data and using Neural Networks and K-</w:t>
+      </w:r>
+      <w:bookmarkStart w:id="2" w:name="_GoBack"/>
+      <w:bookmarkEnd w:id="2"/>
+      <w:r>
+        <w:rPr>
+          <w:rFonts w:ascii="Times" w:hAnsi="Times" w:cs="Times"/>
+        </w:rPr>
+        <w:t>Nearest Neighbors</w:t>
       </w:r>
       <w:r>
         <w:rPr>
@@ -5489,13 +6405,85 @@
         <w:rPr>
           <w:rFonts w:ascii="Times" w:hAnsi="Times" w:cs="Times"/>
         </w:rPr>
-        <w:t xml:space="preserve"> successfully obtained a model that can classify the videos with a staggering 89% accuracy. </w:t>
-      </w:r>
-      <w:r>
-        <w:rPr>
-          <w:rFonts w:ascii="Times" w:hAnsi="Times" w:cs="Times"/>
-        </w:rPr>
-        <w:t>To improve the running time, we used PCA with helped in reducing the dimensions from 15000 to only 3000. TF-IDF not only helped to represent video description in numerical format but also helped to classify the videos based on meaningful words rather than useless words such as stop words. Thus</w:t>
+        <w:t xml:space="preserve"> successfully obtained a </w:t>
+      </w:r>
+      <w:r>
+        <w:rPr>
+          <w:rFonts w:ascii="Times" w:hAnsi="Times" w:cs="Times"/>
+        </w:rPr>
+        <w:t>K</w:t>
+      </w:r>
+      <w:r>
+        <w:rPr>
+          <w:rFonts w:ascii="Times" w:hAnsi="Times" w:cs="Times"/>
+        </w:rPr>
+        <w:t>-</w:t>
+      </w:r>
+      <w:r>
+        <w:rPr>
+          <w:rFonts w:ascii="Times" w:hAnsi="Times" w:cs="Times"/>
+        </w:rPr>
+        <w:t xml:space="preserve">NN </w:t>
+      </w:r>
+      <w:r>
+        <w:rPr>
+          <w:rFonts w:ascii="Times" w:hAnsi="Times" w:cs="Times"/>
+        </w:rPr>
+        <w:t xml:space="preserve">model that can classify the videos with a </w:t>
+      </w:r>
+      <w:r>
+        <w:rPr>
+          <w:rFonts w:ascii="Times" w:hAnsi="Times" w:cs="Times"/>
+        </w:rPr>
+        <w:t>70</w:t>
+      </w:r>
+      <w:r>
+        <w:rPr>
+          <w:rFonts w:ascii="Times" w:hAnsi="Times" w:cs="Times"/>
+        </w:rPr>
+        <w:t xml:space="preserve">% accuracy. </w:t>
+      </w:r>
+      <w:r>
+        <w:rPr>
+          <w:rFonts w:ascii="Times" w:hAnsi="Times" w:cs="Times"/>
+        </w:rPr>
+        <w:t xml:space="preserve">To improve the running time, we used PCA </w:t>
+      </w:r>
+      <w:r>
+        <w:rPr>
+          <w:rFonts w:ascii="Times" w:hAnsi="Times" w:cs="Times"/>
+        </w:rPr>
+        <w:t>which</w:t>
+      </w:r>
+      <w:r>
+        <w:rPr>
+          <w:rFonts w:ascii="Times" w:hAnsi="Times" w:cs="Times"/>
+        </w:rPr>
+        <w:t xml:space="preserve"> helped in reducing the dimensions from </w:t>
+      </w:r>
+      <w:r>
+        <w:rPr>
+          <w:rFonts w:ascii="Times" w:hAnsi="Times" w:cs="Times"/>
+        </w:rPr>
+        <w:t>57000</w:t>
+      </w:r>
+      <w:r>
+        <w:rPr>
+          <w:rFonts w:ascii="Times" w:hAnsi="Times" w:cs="Times"/>
+        </w:rPr>
+        <w:t xml:space="preserve"> to only </w:t>
+      </w:r>
+      <w:r>
+        <w:rPr>
+          <w:rFonts w:ascii="Times" w:hAnsi="Times" w:cs="Times"/>
+        </w:rPr>
+        <w:t>4000</w:t>
+      </w:r>
+      <w:r>
+        <w:rPr>
+          <w:rFonts w:ascii="Times" w:hAnsi="Times" w:cs="Times"/>
+        </w:rPr>
+        <w:t>. TF-IDF not only helped to represent video description in numerical format but also helped to classify the videos based on meaningful words rather than useless words such as stop words. Thus</w:t>
       </w:r>
       <w:r>
         <w:rPr>
@@ -5507,7 +6495,19 @@
         <w:rPr>
           <w:rFonts w:ascii="Times" w:hAnsi="Times" w:cs="Times"/>
         </w:rPr>
-        <w:t xml:space="preserve"> we were able to obtain a model with very good accuracy and running time.</w:t>
+        <w:t xml:space="preserve"> we were able to obtain a model with very good accuracy</w:t>
+      </w:r>
+      <w:r>
+        <w:rPr>
+          <w:rFonts w:ascii="Times" w:hAnsi="Times" w:cs="Times"/>
+        </w:rPr>
+        <w:t>, consistency</w:t>
+      </w:r>
+      <w:r>
+        <w:rPr>
+          <w:rFonts w:ascii="Times" w:hAnsi="Times" w:cs="Times"/>
+        </w:rPr>
+        <w:t xml:space="preserve"> and running time.</w:t>
       </w:r>
     </w:p>
     <w:sdt>
@@ -7455,7 +8455,7 @@
 </file>
 
 <file path=customXml/itemProps1.xml><?xml version="1.0" encoding="utf-8"?>
-<ds:datastoreItem xmlns:ds="http://schemas.openxmlformats.org/officeDocument/2006/customXml" ds:itemID="{BC80E33C-0E93-4EBE-9BC9-CBC7BCB13332}">
+<ds:datastoreItem xmlns:ds="http://schemas.openxmlformats.org/officeDocument/2006/customXml" ds:itemID="{286E2AC2-241F-47E4-9127-CF416630A69D}">
   <ds:schemaRefs>
     <ds:schemaRef ds:uri="http://schemas.openxmlformats.org/officeDocument/2006/bibliography"/>
   </ds:schemaRefs>

</xml_diff>

<commit_message>
Finalized the report, made changes in ppt, comments on Classitube.py
</commit_message>
<xml_diff>
--- a/VideoCategorization_Final Report.docx
+++ b/VideoCategorization_Final Report.docx
@@ -97,6 +97,8 @@
         </w:rPr>
         <w:t>Computer Science</w:t>
       </w:r>
+      <w:bookmarkStart w:id="1" w:name="_GoBack"/>
+      <w:bookmarkEnd w:id="1"/>
     </w:p>
     <w:p>
       <w:pPr>
@@ -562,7 +564,7 @@
           <w:sz w:val="24"/>
         </w:rPr>
       </w:pPr>
-      <w:bookmarkStart w:id="1" w:name="_Ref511997037"/>
+      <w:bookmarkStart w:id="2" w:name="_Ref511997037"/>
       <w:r>
         <w:rPr>
           <w:rFonts w:cs="Times"/>
@@ -571,7 +573,7 @@
         </w:rPr>
         <w:t>Introduction</w:t>
       </w:r>
-      <w:bookmarkEnd w:id="1"/>
+      <w:bookmarkEnd w:id="2"/>
     </w:p>
     <w:p>
       <w:pPr>
@@ -3463,605 +3465,27 @@
           <w:rFonts w:cs="Times"/>
         </w:rPr>
         <w:lastRenderedPageBreak/>
-        <w:t>Neural Networks</w:t>
-      </w:r>
-    </w:p>
-    <w:p>
-      <w:pPr>
+        <w:t>K-Nearest Neighbor</w:t>
+      </w:r>
+    </w:p>
+    <w:p>
+      <w:pPr>
+        <w:pStyle w:val="First-LevelHeading"/>
+        <w:spacing w:line="240" w:lineRule="auto"/>
         <w:jc w:val="both"/>
         <w:rPr>
-          <w:rFonts w:ascii="Times" w:hAnsi="Times" w:cs="Times"/>
-        </w:rPr>
-      </w:pPr>
-      <w:r>
-        <w:rPr>
-          <w:rFonts w:ascii="Times" w:hAnsi="Times" w:cs="Times"/>
-        </w:rPr>
-        <w:t xml:space="preserve">Neural Network used for the training purpose is Feed Forward Full Connected Neural Network. </w:t>
-      </w:r>
-      <w:r>
-        <w:rPr>
-          <w:rFonts w:ascii="Times" w:hAnsi="Times" w:cs="Times"/>
-        </w:rPr>
-        <w:t>SoftMax</w:t>
-      </w:r>
-      <w:r>
-        <w:rPr>
-          <w:rFonts w:ascii="Times" w:hAnsi="Times" w:cs="Times"/>
-        </w:rPr>
-        <w:t xml:space="preserve"> function is used for the output layer and </w:t>
-      </w:r>
-      <w:r>
-        <w:rPr>
-          <w:rFonts w:ascii="Times" w:hAnsi="Times" w:cs="Times"/>
-        </w:rPr>
-        <w:t>“</w:t>
-      </w:r>
-      <w:r>
-        <w:rPr>
-          <w:rFonts w:ascii="Times" w:hAnsi="Times" w:cs="Times"/>
-        </w:rPr>
-        <w:t xml:space="preserve">1 </w:t>
-      </w:r>
-      <w:r>
-        <w:rPr>
-          <w:rFonts w:ascii="Times" w:hAnsi="Times" w:cs="Times"/>
-          <w:noProof/>
-        </w:rPr>
-        <w:t>of c</w:t>
-      </w:r>
-      <w:r>
-        <w:rPr>
-          <w:rFonts w:ascii="Times" w:hAnsi="Times" w:cs="Times"/>
-        </w:rPr>
-        <w:t>”</w:t>
-      </w:r>
-      <w:r>
-        <w:rPr>
-          <w:rFonts w:ascii="Times" w:hAnsi="Times" w:cs="Times"/>
-        </w:rPr>
-        <w:t xml:space="preserve"> encoding is used. </w:t>
-      </w:r>
-      <w:r>
-        <w:rPr>
-          <w:rFonts w:ascii="Times" w:hAnsi="Times" w:cs="Times"/>
-          <w:noProof/>
-        </w:rPr>
-        <w:t>The e</w:t>
-      </w:r>
-      <w:r>
-        <w:rPr>
-          <w:rFonts w:ascii="Times" w:hAnsi="Times" w:cs="Times"/>
-          <w:noProof/>
-        </w:rPr>
-        <w:t>arly</w:t>
-      </w:r>
-      <w:r>
-        <w:rPr>
-          <w:rFonts w:ascii="Times" w:hAnsi="Times" w:cs="Times"/>
-        </w:rPr>
-        <w:t xml:space="preserve"> stopping technique is used to stop the training</w:t>
-      </w:r>
-      <w:r>
-        <w:rPr>
-          <w:rFonts w:ascii="Times" w:hAnsi="Times" w:cs="Times"/>
-        </w:rPr>
-        <w:t xml:space="preserve"> when the optimum training accuracy is obtained</w:t>
-      </w:r>
-      <w:r>
-        <w:rPr>
-          <w:rFonts w:ascii="Times" w:hAnsi="Times" w:cs="Times"/>
-        </w:rPr>
-        <w:t>. Experiments are performed using following values for different parameters:</w:t>
-      </w:r>
-    </w:p>
-    <w:p>
-      <w:pPr>
-        <w:pStyle w:val="ListParagraph"/>
-        <w:numPr>
-          <w:ilvl w:val="0"/>
-          <w:numId w:val="6"/>
-        </w:numPr>
-        <w:jc w:val="both"/>
-        <w:rPr>
-          <w:rFonts w:cs="Times"/>
-          <w:b/>
-          <w:szCs w:val="24"/>
-        </w:rPr>
-      </w:pPr>
-      <w:r>
-        <w:rPr>
-          <w:rFonts w:cs="Times"/>
-          <w:szCs w:val="24"/>
-        </w:rPr>
-        <w:t>Error Function: Sum of Square Error, Cross Entropy Error</w:t>
-      </w:r>
-    </w:p>
-    <w:p>
-      <w:pPr>
-        <w:pStyle w:val="ListParagraph"/>
-        <w:numPr>
-          <w:ilvl w:val="0"/>
-          <w:numId w:val="6"/>
-        </w:numPr>
-        <w:jc w:val="both"/>
-        <w:rPr>
-          <w:rFonts w:cs="Times"/>
-          <w:b/>
-          <w:szCs w:val="24"/>
-        </w:rPr>
-      </w:pPr>
-      <w:r>
-        <w:rPr>
-          <w:rFonts w:cs="Times"/>
-          <w:szCs w:val="24"/>
-        </w:rPr>
-        <w:t>Hidden Units</w:t>
-      </w:r>
-      <w:r>
-        <w:rPr>
-          <w:rFonts w:cs="Times"/>
-          <w:b/>
-          <w:szCs w:val="24"/>
-        </w:rPr>
-        <w:t xml:space="preserve">: </w:t>
-      </w:r>
-    </w:p>
-    <w:p>
-      <w:pPr>
-        <w:pStyle w:val="ListParagraph"/>
-        <w:numPr>
-          <w:ilvl w:val="1"/>
-          <w:numId w:val="6"/>
-        </w:numPr>
-        <w:jc w:val="both"/>
-        <w:rPr>
-          <w:rFonts w:cs="Times"/>
-          <w:szCs w:val="24"/>
-        </w:rPr>
-      </w:pPr>
-      <w:r>
-        <w:rPr>
-          <w:rFonts w:cs="Times"/>
-          <w:szCs w:val="24"/>
-        </w:rPr>
-        <w:t>Number of Neuron in the hidden unit</w:t>
-      </w:r>
-      <w:r>
-        <w:rPr>
-          <w:rFonts w:cs="Times"/>
-          <w:szCs w:val="24"/>
-        </w:rPr>
-        <w:t xml:space="preserve">: 100, </w:t>
-      </w:r>
-      <w:r>
-        <w:rPr>
-          <w:rFonts w:cs="Times"/>
-          <w:szCs w:val="24"/>
-        </w:rPr>
-        <w:t>5</w:t>
-      </w:r>
-      <w:r>
-        <w:rPr>
-          <w:rFonts w:cs="Times"/>
-          <w:szCs w:val="24"/>
-        </w:rPr>
-        <w:t xml:space="preserve">00, </w:t>
-      </w:r>
-      <w:r>
-        <w:rPr>
-          <w:rFonts w:cs="Times"/>
-          <w:szCs w:val="24"/>
-        </w:rPr>
-        <w:t xml:space="preserve">1000, </w:t>
-      </w:r>
-      <w:r>
-        <w:rPr>
-          <w:rFonts w:cs="Times"/>
-          <w:szCs w:val="24"/>
-        </w:rPr>
-        <w:t>300</w:t>
-      </w:r>
-      <w:r>
-        <w:rPr>
-          <w:rFonts w:cs="Times"/>
-          <w:szCs w:val="24"/>
-        </w:rPr>
-        <w:t>0</w:t>
-      </w:r>
-    </w:p>
-    <w:p>
-      <w:pPr>
-        <w:pStyle w:val="ListParagraph"/>
-        <w:numPr>
-          <w:ilvl w:val="1"/>
-          <w:numId w:val="6"/>
-        </w:numPr>
-        <w:jc w:val="both"/>
-        <w:rPr>
-          <w:rFonts w:cs="Times"/>
-          <w:szCs w:val="24"/>
-        </w:rPr>
-      </w:pPr>
-      <w:r>
-        <w:rPr>
-          <w:rFonts w:cs="Times"/>
-          <w:szCs w:val="24"/>
-        </w:rPr>
-        <w:t>Number of hidden layers</w:t>
-      </w:r>
-      <w:r>
-        <w:rPr>
-          <w:rFonts w:cs="Times"/>
-          <w:szCs w:val="24"/>
-        </w:rPr>
-        <w:t>: 2, 3</w:t>
-      </w:r>
-    </w:p>
-    <w:p>
-      <w:pPr>
-        <w:pStyle w:val="ListParagraph"/>
-        <w:numPr>
-          <w:ilvl w:val="1"/>
-          <w:numId w:val="6"/>
-        </w:numPr>
-        <w:jc w:val="both"/>
-        <w:rPr>
-          <w:rFonts w:cs="Times"/>
-          <w:szCs w:val="24"/>
-        </w:rPr>
-      </w:pPr>
-      <w:r>
-        <w:rPr>
-          <w:rFonts w:cs="Times"/>
-          <w:szCs w:val="24"/>
-        </w:rPr>
-        <w:t xml:space="preserve">Type of hidden Units: ReLU, </w:t>
-      </w:r>
-      <w:r>
-        <w:rPr>
-          <w:rFonts w:cs="Times"/>
-          <w:szCs w:val="24"/>
-        </w:rPr>
-        <w:t>L</w:t>
-      </w:r>
-      <w:r>
-        <w:rPr>
-          <w:rFonts w:cs="Times"/>
-          <w:szCs w:val="24"/>
-        </w:rPr>
-        <w:t>ogistic</w:t>
-      </w:r>
-      <w:r>
-        <w:rPr>
-          <w:rFonts w:cs="Times"/>
-          <w:szCs w:val="24"/>
-        </w:rPr>
-        <w:t>, Linear</w:t>
-      </w:r>
-    </w:p>
-    <w:p>
-      <w:pPr>
-        <w:pStyle w:val="ListParagraph"/>
-        <w:numPr>
-          <w:ilvl w:val="0"/>
-          <w:numId w:val="6"/>
-        </w:numPr>
-        <w:jc w:val="both"/>
-        <w:rPr>
-          <w:rFonts w:cs="Times"/>
-          <w:szCs w:val="24"/>
-        </w:rPr>
-      </w:pPr>
-      <w:r>
-        <w:rPr>
-          <w:rFonts w:cs="Times"/>
-          <w:szCs w:val="24"/>
-        </w:rPr>
-        <w:t>Learning Rates</w:t>
-      </w:r>
-      <w:r>
-        <w:rPr>
-          <w:rFonts w:cs="Times"/>
-          <w:szCs w:val="24"/>
-        </w:rPr>
-        <w:t>:</w:t>
-      </w:r>
-    </w:p>
-    <w:p>
-      <w:pPr>
-        <w:pStyle w:val="ListParagraph"/>
-        <w:numPr>
-          <w:ilvl w:val="1"/>
-          <w:numId w:val="6"/>
-        </w:numPr>
-        <w:jc w:val="both"/>
-        <w:rPr>
-          <w:rFonts w:cs="Times"/>
-          <w:szCs w:val="24"/>
-        </w:rPr>
-      </w:pPr>
-      <w:r>
-        <w:rPr>
-          <w:rFonts w:cs="Times"/>
-          <w:szCs w:val="24"/>
-        </w:rPr>
-        <w:t>0.05, 0.01, 0.1</w:t>
-      </w:r>
-    </w:p>
-    <w:p>
-      <w:pPr>
-        <w:pStyle w:val="ListParagraph"/>
-        <w:numPr>
-          <w:ilvl w:val="0"/>
-          <w:numId w:val="6"/>
-        </w:numPr>
-        <w:jc w:val="both"/>
-        <w:rPr>
-          <w:rFonts w:cs="Times"/>
-          <w:szCs w:val="24"/>
-        </w:rPr>
-      </w:pPr>
-      <w:r>
-        <w:rPr>
-          <w:rFonts w:cs="Times"/>
-          <w:szCs w:val="24"/>
-        </w:rPr>
-        <w:t>Momentum Rate</w:t>
-      </w:r>
-      <w:r>
-        <w:rPr>
-          <w:rFonts w:cs="Times"/>
-          <w:szCs w:val="24"/>
-        </w:rPr>
-        <w:t>:</w:t>
-      </w:r>
-    </w:p>
-    <w:p>
-      <w:pPr>
-        <w:pStyle w:val="ListParagraph"/>
-        <w:numPr>
-          <w:ilvl w:val="1"/>
-          <w:numId w:val="6"/>
-        </w:numPr>
-        <w:jc w:val="both"/>
-        <w:rPr>
-          <w:rFonts w:cs="Times"/>
-          <w:szCs w:val="24"/>
-        </w:rPr>
-      </w:pPr>
-      <w:r>
-        <w:rPr>
-          <w:rFonts w:cs="Times"/>
-          <w:szCs w:val="24"/>
-        </w:rPr>
-        <w:t>0.9, 0.7</w:t>
-      </w:r>
-    </w:p>
-    <w:p>
-      <w:pPr>
-        <w:pStyle w:val="ListParagraph"/>
-        <w:numPr>
-          <w:ilvl w:val="0"/>
-          <w:numId w:val="6"/>
-        </w:numPr>
-        <w:jc w:val="both"/>
-        <w:rPr>
-          <w:rFonts w:cs="Times"/>
-          <w:szCs w:val="24"/>
-        </w:rPr>
-      </w:pPr>
-      <w:r>
-        <w:rPr>
-          <w:rFonts w:cs="Times"/>
-          <w:noProof/>
-          <w:szCs w:val="24"/>
-        </w:rPr>
-        <w:t>Differen</w:t>
-      </w:r>
-      <w:r>
-        <w:rPr>
-          <w:rFonts w:cs="Times"/>
-          <w:noProof/>
-          <w:szCs w:val="24"/>
-        </w:rPr>
-        <w:t>t</w:t>
-      </w:r>
-      <w:r>
-        <w:rPr>
-          <w:rFonts w:cs="Times"/>
-          <w:szCs w:val="24"/>
-        </w:rPr>
-        <w:t xml:space="preserve"> </w:t>
-      </w:r>
-      <w:r>
-        <w:rPr>
-          <w:rFonts w:cs="Times"/>
-          <w:szCs w:val="24"/>
-        </w:rPr>
-        <w:t>F</w:t>
-      </w:r>
-      <w:r>
-        <w:rPr>
-          <w:rFonts w:cs="Times"/>
-          <w:szCs w:val="24"/>
-        </w:rPr>
-        <w:t>eatures</w:t>
-      </w:r>
-      <w:r>
-        <w:rPr>
-          <w:rFonts w:cs="Times"/>
-          <w:szCs w:val="24"/>
-        </w:rPr>
-        <w:t>:</w:t>
-      </w:r>
-    </w:p>
-    <w:p>
-      <w:pPr>
-        <w:pStyle w:val="ListParagraph"/>
-        <w:numPr>
-          <w:ilvl w:val="1"/>
-          <w:numId w:val="6"/>
-        </w:numPr>
-        <w:jc w:val="both"/>
-        <w:rPr>
-          <w:rFonts w:cs="Times"/>
-          <w:szCs w:val="24"/>
-        </w:rPr>
-      </w:pPr>
-      <w:r>
-        <w:rPr>
-          <w:rFonts w:cs="Times"/>
-          <w:szCs w:val="24"/>
-        </w:rPr>
-        <w:t>Tags,</w:t>
-      </w:r>
-    </w:p>
-    <w:p>
-      <w:pPr>
-        <w:pStyle w:val="ListParagraph"/>
-        <w:numPr>
-          <w:ilvl w:val="1"/>
-          <w:numId w:val="6"/>
-        </w:numPr>
-        <w:jc w:val="both"/>
-        <w:rPr>
-          <w:rFonts w:cs="Times"/>
-          <w:szCs w:val="24"/>
-        </w:rPr>
-      </w:pPr>
-      <w:r>
-        <w:rPr>
-          <w:rFonts w:cs="Times"/>
-          <w:szCs w:val="24"/>
-        </w:rPr>
-        <w:t>Tags, Description</w:t>
-      </w:r>
-    </w:p>
-    <w:p>
-      <w:pPr>
-        <w:pStyle w:val="ListParagraph"/>
-        <w:numPr>
-          <w:ilvl w:val="1"/>
-          <w:numId w:val="6"/>
-        </w:numPr>
-        <w:jc w:val="both"/>
-        <w:rPr>
-          <w:rFonts w:cs="Times"/>
-          <w:szCs w:val="24"/>
-        </w:rPr>
-      </w:pPr>
-      <w:r>
-        <w:rPr>
-          <w:rFonts w:cs="Times"/>
-          <w:szCs w:val="24"/>
-        </w:rPr>
-        <w:t>Tags, Description, Title</w:t>
-      </w:r>
-    </w:p>
-    <w:p>
-      <w:pPr>
-        <w:pStyle w:val="ListParagraph"/>
-        <w:numPr>
-          <w:ilvl w:val="0"/>
-          <w:numId w:val="6"/>
-        </w:numPr>
-        <w:jc w:val="both"/>
-        <w:rPr>
-          <w:rFonts w:cs="Times"/>
-          <w:szCs w:val="24"/>
-        </w:rPr>
-      </w:pPr>
-      <w:r>
-        <w:rPr>
-          <w:rFonts w:cs="Times"/>
-          <w:szCs w:val="24"/>
-        </w:rPr>
-        <w:t>Epochs:</w:t>
-      </w:r>
-    </w:p>
-    <w:p>
-      <w:pPr>
-        <w:pStyle w:val="ListParagraph"/>
-        <w:numPr>
-          <w:ilvl w:val="1"/>
-          <w:numId w:val="6"/>
-        </w:numPr>
-        <w:jc w:val="both"/>
-        <w:rPr>
-          <w:rFonts w:cs="Times"/>
-          <w:szCs w:val="24"/>
-        </w:rPr>
-      </w:pPr>
-      <w:r>
-        <w:rPr>
-          <w:rFonts w:cs="Times"/>
-          <w:szCs w:val="24"/>
-        </w:rPr>
-        <w:t>100, 200, 300</w:t>
-      </w:r>
-    </w:p>
-    <w:p>
-      <w:pPr>
-        <w:pStyle w:val="ListParagraph"/>
-        <w:numPr>
-          <w:ilvl w:val="0"/>
-          <w:numId w:val="6"/>
-        </w:numPr>
-        <w:jc w:val="both"/>
-        <w:rPr>
-          <w:rFonts w:cs="Times"/>
-          <w:szCs w:val="24"/>
-        </w:rPr>
-      </w:pPr>
-      <w:r>
-        <w:rPr>
-          <w:rFonts w:cs="Times"/>
-          <w:szCs w:val="24"/>
-        </w:rPr>
-        <w:t>Optimizer:</w:t>
-      </w:r>
-    </w:p>
-    <w:p>
-      <w:pPr>
-        <w:pStyle w:val="ListParagraph"/>
-        <w:numPr>
-          <w:ilvl w:val="1"/>
-          <w:numId w:val="6"/>
-        </w:numPr>
-        <w:jc w:val="both"/>
-        <w:rPr>
-          <w:rFonts w:cs="Times"/>
-          <w:szCs w:val="24"/>
-        </w:rPr>
-      </w:pPr>
-      <w:r>
-        <w:rPr>
-          <w:rFonts w:cs="Times"/>
-          <w:szCs w:val="24"/>
-        </w:rPr>
-        <w:t>Stocastic Gradient Descent</w:t>
-      </w:r>
-    </w:p>
-    <w:p>
-      <w:pPr>
-        <w:pStyle w:val="ListParagraph"/>
-        <w:numPr>
-          <w:ilvl w:val="1"/>
-          <w:numId w:val="6"/>
-        </w:numPr>
-        <w:jc w:val="both"/>
-        <w:rPr>
-          <w:rFonts w:cs="Times"/>
-          <w:szCs w:val="24"/>
-        </w:rPr>
-      </w:pPr>
-      <w:r>
-        <w:rPr>
-          <w:rFonts w:cs="Times"/>
-          <w:szCs w:val="24"/>
-        </w:rPr>
-        <w:t>Adam</w:t>
+          <w:rFonts w:cs="Times"/>
+          <w:b w:val="0"/>
+          <w:sz w:val="22"/>
+        </w:rPr>
+      </w:pPr>
+      <w:r>
+        <w:rPr>
+          <w:rFonts w:cs="Times"/>
+          <w:b w:val="0"/>
+          <w:sz w:val="22"/>
+        </w:rPr>
+        <w:t xml:space="preserve">The experiment is done with different values of k from 1 to 20 to obtain the category for a video. Also, various set of features are used for the training purpose to obtain the best classification model. </w:t>
       </w:r>
     </w:p>
     <w:p>
@@ -4084,121 +3508,664 @@
         <w:rPr>
           <w:rFonts w:cs="Times"/>
         </w:rPr>
-        <w:t>K-</w:t>
-      </w:r>
-      <w:r>
-        <w:rPr>
-          <w:rFonts w:cs="Times"/>
-        </w:rPr>
-        <w:t>Nearest Neighbors</w:t>
-      </w:r>
-    </w:p>
-    <w:p>
-      <w:pPr>
-        <w:pStyle w:val="First-LevelHeading"/>
-        <w:spacing w:line="240" w:lineRule="auto"/>
+        <w:t xml:space="preserve"> Neural Networks</w:t>
+      </w:r>
+    </w:p>
+    <w:p>
+      <w:pPr>
         <w:jc w:val="both"/>
         <w:rPr>
-          <w:rFonts w:cs="Times"/>
-          <w:b w:val="0"/>
-          <w:sz w:val="22"/>
-        </w:rPr>
-      </w:pPr>
-      <w:r>
-        <w:rPr>
-          <w:rFonts w:cs="Times"/>
-          <w:b w:val="0"/>
-          <w:sz w:val="22"/>
-        </w:rPr>
-        <w:t>The experiment is done with different values of k</w:t>
-      </w:r>
-      <w:r>
-        <w:rPr>
-          <w:rFonts w:cs="Times"/>
-          <w:b w:val="0"/>
-          <w:sz w:val="22"/>
-        </w:rPr>
-        <w:t xml:space="preserve"> from 1 to 20</w:t>
-      </w:r>
-      <w:r>
-        <w:rPr>
-          <w:rFonts w:cs="Times"/>
-          <w:b w:val="0"/>
-          <w:sz w:val="22"/>
-        </w:rPr>
-        <w:t xml:space="preserve"> to obtain the category for a </w:t>
-      </w:r>
-      <w:r>
-        <w:rPr>
-          <w:rFonts w:cs="Times"/>
-          <w:b w:val="0"/>
-          <w:sz w:val="22"/>
-        </w:rPr>
-        <w:t>video</w:t>
-      </w:r>
-      <w:r>
-        <w:rPr>
-          <w:rFonts w:cs="Times"/>
-          <w:b w:val="0"/>
-          <w:sz w:val="22"/>
-        </w:rPr>
-        <w:t xml:space="preserve">. </w:t>
-      </w:r>
-      <w:r>
-        <w:rPr>
-          <w:rFonts w:cs="Times"/>
-          <w:b w:val="0"/>
-          <w:sz w:val="22"/>
-        </w:rPr>
-        <w:t>Also,</w:t>
-      </w:r>
-      <w:r>
-        <w:rPr>
-          <w:rFonts w:cs="Times"/>
-          <w:b w:val="0"/>
-          <w:sz w:val="22"/>
-        </w:rPr>
-        <w:t xml:space="preserve"> various </w:t>
-      </w:r>
-      <w:r>
-        <w:rPr>
-          <w:rFonts w:cs="Times"/>
-          <w:b w:val="0"/>
-          <w:sz w:val="22"/>
-        </w:rPr>
-        <w:t xml:space="preserve">set of features </w:t>
-      </w:r>
-      <w:r>
-        <w:rPr>
-          <w:rFonts w:cs="Times"/>
-          <w:b w:val="0"/>
-          <w:sz w:val="22"/>
-        </w:rPr>
-        <w:t xml:space="preserve">are used for the </w:t>
-      </w:r>
-      <w:r>
-        <w:rPr>
-          <w:rFonts w:cs="Times"/>
-          <w:b w:val="0"/>
-          <w:sz w:val="22"/>
-        </w:rPr>
-        <w:t>training purpose</w:t>
-      </w:r>
-      <w:r>
-        <w:rPr>
-          <w:rFonts w:cs="Times"/>
-          <w:b w:val="0"/>
-          <w:sz w:val="22"/>
-        </w:rPr>
-        <w:t xml:space="preserve"> to obtain the best classification model</w:t>
-      </w:r>
-      <w:r>
-        <w:rPr>
-          <w:rFonts w:cs="Times"/>
-          <w:b w:val="0"/>
-          <w:sz w:val="22"/>
-        </w:rPr>
-        <w:t xml:space="preserve">. </w:t>
+          <w:rFonts w:ascii="Times" w:hAnsi="Times" w:cs="Times"/>
+        </w:rPr>
+      </w:pPr>
+      <w:r>
+        <w:rPr>
+          <w:rFonts w:ascii="Times" w:hAnsi="Times" w:cs="Times"/>
+        </w:rPr>
+        <w:t xml:space="preserve">Neural Network used for the training purpose is Feed Forward Full Connected Neural Network. </w:t>
+      </w:r>
+      <w:r>
+        <w:rPr>
+          <w:rFonts w:ascii="Times" w:hAnsi="Times" w:cs="Times"/>
+        </w:rPr>
+        <w:t>SoftMax</w:t>
+      </w:r>
+      <w:r>
+        <w:rPr>
+          <w:rFonts w:ascii="Times" w:hAnsi="Times" w:cs="Times"/>
+        </w:rPr>
+        <w:t xml:space="preserve"> function is used for the output layer and </w:t>
+      </w:r>
+      <w:r>
+        <w:rPr>
+          <w:rFonts w:ascii="Times" w:hAnsi="Times" w:cs="Times"/>
+        </w:rPr>
+        <w:t>“</w:t>
+      </w:r>
+      <w:r>
+        <w:rPr>
+          <w:rFonts w:ascii="Times" w:hAnsi="Times" w:cs="Times"/>
+        </w:rPr>
+        <w:t xml:space="preserve">1 </w:t>
+      </w:r>
+      <w:r>
+        <w:rPr>
+          <w:rFonts w:ascii="Times" w:hAnsi="Times" w:cs="Times"/>
+          <w:noProof/>
+        </w:rPr>
+        <w:t>of c</w:t>
+      </w:r>
+      <w:r>
+        <w:rPr>
+          <w:rFonts w:ascii="Times" w:hAnsi="Times" w:cs="Times"/>
+        </w:rPr>
+        <w:t>”</w:t>
+      </w:r>
+      <w:r>
+        <w:rPr>
+          <w:rFonts w:ascii="Times" w:hAnsi="Times" w:cs="Times"/>
+        </w:rPr>
+        <w:t xml:space="preserve"> encoding is used. </w:t>
+      </w:r>
+      <w:r>
+        <w:rPr>
+          <w:rFonts w:ascii="Times" w:hAnsi="Times" w:cs="Times"/>
+          <w:noProof/>
+        </w:rPr>
+        <w:t>The e</w:t>
+      </w:r>
+      <w:r>
+        <w:rPr>
+          <w:rFonts w:ascii="Times" w:hAnsi="Times" w:cs="Times"/>
+          <w:noProof/>
+        </w:rPr>
+        <w:t>arly</w:t>
+      </w:r>
+      <w:r>
+        <w:rPr>
+          <w:rFonts w:ascii="Times" w:hAnsi="Times" w:cs="Times"/>
+        </w:rPr>
+        <w:t xml:space="preserve"> stopping technique is used to stop the training</w:t>
+      </w:r>
+      <w:r>
+        <w:rPr>
+          <w:rFonts w:ascii="Times" w:hAnsi="Times" w:cs="Times"/>
+        </w:rPr>
+        <w:t xml:space="preserve"> when the optimum training accuracy is obtained</w:t>
+      </w:r>
+      <w:r>
+        <w:rPr>
+          <w:rFonts w:ascii="Times" w:hAnsi="Times" w:cs="Times"/>
+        </w:rPr>
+        <w:t>. Experiments are performed using following values for different parameters:</w:t>
+      </w:r>
+    </w:p>
+    <w:p>
+      <w:pPr>
+        <w:pStyle w:val="ListParagraph"/>
+        <w:numPr>
+          <w:ilvl w:val="0"/>
+          <w:numId w:val="6"/>
+        </w:numPr>
+        <w:jc w:val="both"/>
+        <w:rPr>
+          <w:rFonts w:cs="Times"/>
+          <w:b/>
+          <w:szCs w:val="24"/>
+        </w:rPr>
+      </w:pPr>
+      <w:r>
+        <w:rPr>
+          <w:rFonts w:cs="Times"/>
+          <w:szCs w:val="24"/>
+        </w:rPr>
+        <w:t>Error Function: Sum of Square Error, Cross Entropy Error</w:t>
+      </w:r>
+    </w:p>
+    <w:p>
+      <w:pPr>
+        <w:pStyle w:val="ListParagraph"/>
+        <w:numPr>
+          <w:ilvl w:val="0"/>
+          <w:numId w:val="6"/>
+        </w:numPr>
+        <w:jc w:val="both"/>
+        <w:rPr>
+          <w:rFonts w:cs="Times"/>
+          <w:b/>
+          <w:szCs w:val="24"/>
+        </w:rPr>
+      </w:pPr>
+      <w:r>
+        <w:rPr>
+          <w:rFonts w:cs="Times"/>
+          <w:szCs w:val="24"/>
+        </w:rPr>
+        <w:t>Hidden Units</w:t>
+      </w:r>
+      <w:r>
+        <w:rPr>
+          <w:rFonts w:cs="Times"/>
+          <w:b/>
+          <w:szCs w:val="24"/>
+        </w:rPr>
+        <w:t xml:space="preserve">: </w:t>
+      </w:r>
+    </w:p>
+    <w:p>
+      <w:pPr>
+        <w:pStyle w:val="ListParagraph"/>
+        <w:numPr>
+          <w:ilvl w:val="1"/>
+          <w:numId w:val="6"/>
+        </w:numPr>
+        <w:jc w:val="both"/>
+        <w:rPr>
+          <w:rFonts w:cs="Times"/>
+          <w:szCs w:val="24"/>
+        </w:rPr>
+      </w:pPr>
+      <w:r>
+        <w:rPr>
+          <w:rFonts w:cs="Times"/>
+          <w:szCs w:val="24"/>
+        </w:rPr>
+        <w:t>Number of Neuron in the hidden unit</w:t>
+      </w:r>
+      <w:r>
+        <w:rPr>
+          <w:rFonts w:cs="Times"/>
+          <w:szCs w:val="24"/>
+        </w:rPr>
+        <w:t xml:space="preserve">: 100, </w:t>
+      </w:r>
+      <w:r>
+        <w:rPr>
+          <w:rFonts w:cs="Times"/>
+          <w:szCs w:val="24"/>
+        </w:rPr>
+        <w:t>5</w:t>
+      </w:r>
+      <w:r>
+        <w:rPr>
+          <w:rFonts w:cs="Times"/>
+          <w:szCs w:val="24"/>
+        </w:rPr>
+        <w:t xml:space="preserve">00, </w:t>
+      </w:r>
+      <w:r>
+        <w:rPr>
+          <w:rFonts w:cs="Times"/>
+          <w:szCs w:val="24"/>
+        </w:rPr>
+        <w:t xml:space="preserve">1000, </w:t>
+      </w:r>
+      <w:r>
+        <w:rPr>
+          <w:rFonts w:cs="Times"/>
+          <w:szCs w:val="24"/>
+        </w:rPr>
+        <w:t>300</w:t>
+      </w:r>
+      <w:r>
+        <w:rPr>
+          <w:rFonts w:cs="Times"/>
+          <w:szCs w:val="24"/>
+        </w:rPr>
+        <w:t>0</w:t>
+      </w:r>
+    </w:p>
+    <w:p>
+      <w:pPr>
+        <w:pStyle w:val="ListParagraph"/>
+        <w:numPr>
+          <w:ilvl w:val="1"/>
+          <w:numId w:val="6"/>
+        </w:numPr>
+        <w:jc w:val="both"/>
+        <w:rPr>
+          <w:rFonts w:cs="Times"/>
+          <w:szCs w:val="24"/>
+        </w:rPr>
+      </w:pPr>
+      <w:r>
+        <w:rPr>
+          <w:rFonts w:cs="Times"/>
+          <w:szCs w:val="24"/>
+        </w:rPr>
+        <w:t>Number of hidden layers</w:t>
+      </w:r>
+      <w:r>
+        <w:rPr>
+          <w:rFonts w:cs="Times"/>
+          <w:szCs w:val="24"/>
+        </w:rPr>
+        <w:t>: 2, 3</w:t>
+      </w:r>
+    </w:p>
+    <w:p>
+      <w:pPr>
+        <w:pStyle w:val="ListParagraph"/>
+        <w:numPr>
+          <w:ilvl w:val="1"/>
+          <w:numId w:val="6"/>
+        </w:numPr>
+        <w:jc w:val="both"/>
+        <w:rPr>
+          <w:rFonts w:cs="Times"/>
+          <w:szCs w:val="24"/>
+        </w:rPr>
+      </w:pPr>
+      <w:r>
+        <w:rPr>
+          <w:rFonts w:cs="Times"/>
+          <w:szCs w:val="24"/>
+        </w:rPr>
+        <w:t xml:space="preserve">Type of hidden Units: ReLU, </w:t>
+      </w:r>
+      <w:r>
+        <w:rPr>
+          <w:rFonts w:cs="Times"/>
+          <w:szCs w:val="24"/>
+        </w:rPr>
+        <w:t>L</w:t>
+      </w:r>
+      <w:r>
+        <w:rPr>
+          <w:rFonts w:cs="Times"/>
+          <w:szCs w:val="24"/>
+        </w:rPr>
+        <w:t>ogistic</w:t>
+      </w:r>
+      <w:r>
+        <w:rPr>
+          <w:rFonts w:cs="Times"/>
+          <w:szCs w:val="24"/>
+        </w:rPr>
+        <w:t>, Linear</w:t>
+      </w:r>
+    </w:p>
+    <w:p>
+      <w:pPr>
+        <w:pStyle w:val="ListParagraph"/>
+        <w:numPr>
+          <w:ilvl w:val="0"/>
+          <w:numId w:val="6"/>
+        </w:numPr>
+        <w:jc w:val="both"/>
+        <w:rPr>
+          <w:rFonts w:cs="Times"/>
+          <w:szCs w:val="24"/>
+        </w:rPr>
+      </w:pPr>
+      <w:r>
+        <w:rPr>
+          <w:rFonts w:cs="Times"/>
+          <w:szCs w:val="24"/>
+        </w:rPr>
+        <w:t>Learning Rates</w:t>
+      </w:r>
+      <w:r>
+        <w:rPr>
+          <w:rFonts w:cs="Times"/>
+          <w:szCs w:val="24"/>
+        </w:rPr>
+        <w:t>:</w:t>
+      </w:r>
+    </w:p>
+    <w:p>
+      <w:pPr>
+        <w:pStyle w:val="ListParagraph"/>
+        <w:numPr>
+          <w:ilvl w:val="1"/>
+          <w:numId w:val="6"/>
+        </w:numPr>
+        <w:jc w:val="both"/>
+        <w:rPr>
+          <w:rFonts w:cs="Times"/>
+          <w:szCs w:val="24"/>
+        </w:rPr>
+      </w:pPr>
+      <w:r>
+        <w:rPr>
+          <w:rFonts w:cs="Times"/>
+          <w:szCs w:val="24"/>
+        </w:rPr>
+        <w:t>0.05, 0.01, 0.1</w:t>
+      </w:r>
+    </w:p>
+    <w:p>
+      <w:pPr>
+        <w:pStyle w:val="ListParagraph"/>
+        <w:numPr>
+          <w:ilvl w:val="0"/>
+          <w:numId w:val="6"/>
+        </w:numPr>
+        <w:jc w:val="both"/>
+        <w:rPr>
+          <w:rFonts w:cs="Times"/>
+          <w:szCs w:val="24"/>
+        </w:rPr>
+      </w:pPr>
+      <w:r>
+        <w:rPr>
+          <w:rFonts w:cs="Times"/>
+          <w:szCs w:val="24"/>
+        </w:rPr>
+        <w:t>Momentum Rate</w:t>
+      </w:r>
+      <w:r>
+        <w:rPr>
+          <w:rFonts w:cs="Times"/>
+          <w:szCs w:val="24"/>
+        </w:rPr>
+        <w:t>:</w:t>
+      </w:r>
+    </w:p>
+    <w:p>
+      <w:pPr>
+        <w:pStyle w:val="ListParagraph"/>
+        <w:numPr>
+          <w:ilvl w:val="1"/>
+          <w:numId w:val="6"/>
+        </w:numPr>
+        <w:jc w:val="both"/>
+        <w:rPr>
+          <w:rFonts w:cs="Times"/>
+          <w:szCs w:val="24"/>
+        </w:rPr>
+      </w:pPr>
+      <w:r>
+        <w:rPr>
+          <w:rFonts w:cs="Times"/>
+          <w:szCs w:val="24"/>
+        </w:rPr>
+        <w:t>0.9, 0.7</w:t>
+      </w:r>
+      <w:r>
+        <w:rPr>
+          <w:rFonts w:cs="Times"/>
+          <w:szCs w:val="24"/>
+        </w:rPr>
+        <w:t>, 0.4</w:t>
+      </w:r>
+    </w:p>
+    <w:p>
+      <w:pPr>
+        <w:pStyle w:val="ListParagraph"/>
+        <w:numPr>
+          <w:ilvl w:val="0"/>
+          <w:numId w:val="6"/>
+        </w:numPr>
+        <w:jc w:val="both"/>
+        <w:rPr>
+          <w:rFonts w:cs="Times"/>
+          <w:szCs w:val="24"/>
+        </w:rPr>
+      </w:pPr>
+      <w:r>
+        <w:rPr>
+          <w:rFonts w:cs="Times"/>
+          <w:noProof/>
+          <w:szCs w:val="24"/>
+        </w:rPr>
+        <w:t>Differen</w:t>
+      </w:r>
+      <w:r>
+        <w:rPr>
+          <w:rFonts w:cs="Times"/>
+          <w:noProof/>
+          <w:szCs w:val="24"/>
+        </w:rPr>
+        <w:t>t</w:t>
+      </w:r>
+      <w:r>
+        <w:rPr>
+          <w:rFonts w:cs="Times"/>
+          <w:szCs w:val="24"/>
+        </w:rPr>
+        <w:t xml:space="preserve"> </w:t>
+      </w:r>
+      <w:r>
+        <w:rPr>
+          <w:rFonts w:cs="Times"/>
+          <w:szCs w:val="24"/>
+        </w:rPr>
+        <w:t>F</w:t>
+      </w:r>
+      <w:r>
+        <w:rPr>
+          <w:rFonts w:cs="Times"/>
+          <w:szCs w:val="24"/>
+        </w:rPr>
+        <w:t>eatures</w:t>
+      </w:r>
+      <w:r>
+        <w:rPr>
+          <w:rFonts w:cs="Times"/>
+          <w:szCs w:val="24"/>
+        </w:rPr>
+        <w:t>:</w:t>
+      </w:r>
+    </w:p>
+    <w:p>
+      <w:pPr>
+        <w:pStyle w:val="ListParagraph"/>
+        <w:numPr>
+          <w:ilvl w:val="1"/>
+          <w:numId w:val="6"/>
+        </w:numPr>
+        <w:jc w:val="both"/>
+        <w:rPr>
+          <w:rFonts w:cs="Times"/>
+          <w:szCs w:val="24"/>
+        </w:rPr>
+      </w:pPr>
+      <w:r>
+        <w:rPr>
+          <w:rFonts w:cs="Times"/>
+          <w:szCs w:val="24"/>
+        </w:rPr>
+        <w:t>Tags,</w:t>
+      </w:r>
+    </w:p>
+    <w:p>
+      <w:pPr>
+        <w:pStyle w:val="ListParagraph"/>
+        <w:numPr>
+          <w:ilvl w:val="1"/>
+          <w:numId w:val="6"/>
+        </w:numPr>
+        <w:jc w:val="both"/>
+        <w:rPr>
+          <w:rFonts w:cs="Times"/>
+          <w:szCs w:val="24"/>
+        </w:rPr>
+      </w:pPr>
+      <w:r>
+        <w:rPr>
+          <w:rFonts w:cs="Times"/>
+          <w:szCs w:val="24"/>
+        </w:rPr>
+        <w:t>Description</w:t>
+      </w:r>
+    </w:p>
+    <w:p>
+      <w:pPr>
+        <w:pStyle w:val="ListParagraph"/>
+        <w:numPr>
+          <w:ilvl w:val="1"/>
+          <w:numId w:val="6"/>
+        </w:numPr>
+        <w:jc w:val="both"/>
+        <w:rPr>
+          <w:rFonts w:cs="Times"/>
+          <w:szCs w:val="24"/>
+        </w:rPr>
+      </w:pPr>
+      <w:r>
+        <w:rPr>
+          <w:rFonts w:cs="Times"/>
+          <w:szCs w:val="24"/>
+        </w:rPr>
+        <w:t>Title</w:t>
+      </w:r>
+    </w:p>
+    <w:p>
+      <w:pPr>
+        <w:pStyle w:val="ListParagraph"/>
+        <w:numPr>
+          <w:ilvl w:val="1"/>
+          <w:numId w:val="6"/>
+        </w:numPr>
+        <w:jc w:val="both"/>
+        <w:rPr>
+          <w:rFonts w:cs="Times"/>
+          <w:szCs w:val="24"/>
+        </w:rPr>
+      </w:pPr>
+      <w:r>
+        <w:rPr>
+          <w:rFonts w:cs="Times"/>
+          <w:szCs w:val="24"/>
+        </w:rPr>
+        <w:t xml:space="preserve">Tag </w:t>
+      </w:r>
+      <w:r>
+        <w:rPr>
+          <w:rFonts w:cs="Times"/>
+          <w:szCs w:val="24"/>
+        </w:rPr>
+        <w:t>Count</w:t>
+      </w:r>
+    </w:p>
+    <w:p>
+      <w:pPr>
+        <w:pStyle w:val="ListParagraph"/>
+        <w:numPr>
+          <w:ilvl w:val="0"/>
+          <w:numId w:val="6"/>
+        </w:numPr>
+        <w:jc w:val="both"/>
+        <w:rPr>
+          <w:rFonts w:cs="Times"/>
+          <w:szCs w:val="24"/>
+        </w:rPr>
+      </w:pPr>
+      <w:r>
+        <w:rPr>
+          <w:rFonts w:cs="Times"/>
+          <w:szCs w:val="24"/>
+        </w:rPr>
+        <w:t>Epochs:</w:t>
+      </w:r>
+    </w:p>
+    <w:p>
+      <w:pPr>
+        <w:pStyle w:val="ListParagraph"/>
+        <w:numPr>
+          <w:ilvl w:val="1"/>
+          <w:numId w:val="6"/>
+        </w:numPr>
+        <w:jc w:val="both"/>
+        <w:rPr>
+          <w:rFonts w:cs="Times"/>
+          <w:szCs w:val="24"/>
+        </w:rPr>
+      </w:pPr>
+      <w:r>
+        <w:rPr>
+          <w:rFonts w:cs="Times"/>
+          <w:szCs w:val="24"/>
+        </w:rPr>
+        <w:t>100, 200, 300</w:t>
+      </w:r>
+    </w:p>
+    <w:p>
+      <w:pPr>
+        <w:pStyle w:val="ListParagraph"/>
+        <w:numPr>
+          <w:ilvl w:val="0"/>
+          <w:numId w:val="6"/>
+        </w:numPr>
+        <w:jc w:val="both"/>
+        <w:rPr>
+          <w:rFonts w:cs="Times"/>
+          <w:szCs w:val="24"/>
+        </w:rPr>
+      </w:pPr>
+      <w:r>
+        <w:rPr>
+          <w:rFonts w:cs="Times"/>
+          <w:szCs w:val="24"/>
+        </w:rPr>
+        <w:t>Optimizer:</w:t>
+      </w:r>
+    </w:p>
+    <w:p>
+      <w:pPr>
+        <w:pStyle w:val="ListParagraph"/>
+        <w:numPr>
+          <w:ilvl w:val="1"/>
+          <w:numId w:val="6"/>
+        </w:numPr>
+        <w:jc w:val="both"/>
+        <w:rPr>
+          <w:rFonts w:cs="Times"/>
+          <w:szCs w:val="24"/>
+        </w:rPr>
+      </w:pPr>
+      <w:r>
+        <w:rPr>
+          <w:rFonts w:cs="Times"/>
+          <w:noProof/>
+          <w:szCs w:val="24"/>
+        </w:rPr>
+        <w:t>Stoc</w:t>
+      </w:r>
+      <w:r>
+        <w:rPr>
+          <w:rFonts w:cs="Times"/>
+          <w:noProof/>
+          <w:szCs w:val="24"/>
+        </w:rPr>
+        <w:t>h</w:t>
+      </w:r>
+      <w:r>
+        <w:rPr>
+          <w:rFonts w:cs="Times"/>
+          <w:noProof/>
+          <w:szCs w:val="24"/>
+        </w:rPr>
+        <w:t>astic</w:t>
+      </w:r>
+      <w:r>
+        <w:rPr>
+          <w:rFonts w:cs="Times"/>
+          <w:szCs w:val="24"/>
+        </w:rPr>
+        <w:t xml:space="preserve"> Gradient Descent</w:t>
+      </w:r>
+    </w:p>
+    <w:p>
+      <w:pPr>
+        <w:pStyle w:val="ListParagraph"/>
+        <w:numPr>
+          <w:ilvl w:val="1"/>
+          <w:numId w:val="6"/>
+        </w:numPr>
+        <w:jc w:val="both"/>
+        <w:rPr>
+          <w:rFonts w:cs="Times"/>
+          <w:szCs w:val="24"/>
+        </w:rPr>
+      </w:pPr>
+      <w:r>
+        <w:rPr>
+          <w:rFonts w:cs="Times"/>
+          <w:szCs w:val="24"/>
+        </w:rPr>
+        <w:t>Adam</w:t>
       </w:r>
     </w:p>
     <w:p>
@@ -4243,61 +4210,169 @@
           <w:sz w:val="22"/>
           <w:szCs w:val="22"/>
         </w:rPr>
-        <w:t>We found that the</w:t>
-      </w:r>
-      <w:r>
-        <w:rPr>
-          <w:rFonts w:cs="Times"/>
-          <w:b w:val="0"/>
-          <w:sz w:val="22"/>
-          <w:szCs w:val="22"/>
-        </w:rPr>
-        <w:t xml:space="preserve"> K-Nearest Neighbors</w:t>
-      </w:r>
-      <w:r>
-        <w:rPr>
-          <w:rFonts w:cs="Times"/>
-          <w:b w:val="0"/>
-          <w:sz w:val="22"/>
-          <w:szCs w:val="22"/>
-        </w:rPr>
-        <w:t xml:space="preserve"> (K-NN)</w:t>
-      </w:r>
-      <w:r>
-        <w:rPr>
-          <w:rFonts w:cs="Times"/>
-          <w:b w:val="0"/>
-          <w:sz w:val="22"/>
-          <w:szCs w:val="22"/>
-        </w:rPr>
-        <w:t xml:space="preserve"> performed a better job of classifying the YouTube videos than </w:t>
-      </w:r>
-      <w:r>
-        <w:rPr>
-          <w:rFonts w:cs="Times"/>
-          <w:b w:val="0"/>
-          <w:sz w:val="22"/>
-          <w:szCs w:val="22"/>
-        </w:rPr>
-        <w:t>Neural Networks</w:t>
-      </w:r>
-      <w:r>
-        <w:rPr>
-          <w:rFonts w:cs="Times"/>
-          <w:b w:val="0"/>
-          <w:sz w:val="22"/>
-          <w:szCs w:val="22"/>
-        </w:rPr>
-        <w:t>. The best</w:t>
-      </w:r>
-      <w:r>
-        <w:rPr>
-          <w:rFonts w:cs="Times"/>
-          <w:b w:val="0"/>
-          <w:sz w:val="22"/>
-          <w:szCs w:val="22"/>
-        </w:rPr>
-        <w:t xml:space="preserve"> K</w:t>
+        <w:t xml:space="preserve">We found that </w:t>
+      </w:r>
+      <w:r>
+        <w:rPr>
+          <w:rFonts w:cs="Times"/>
+          <w:b w:val="0"/>
+          <w:sz w:val="22"/>
+          <w:szCs w:val="22"/>
+        </w:rPr>
+        <w:t>Artificial Neural Networks</w:t>
+      </w:r>
+      <w:r>
+        <w:rPr>
+          <w:rFonts w:cs="Times"/>
+          <w:b w:val="0"/>
+          <w:sz w:val="22"/>
+          <w:szCs w:val="22"/>
+        </w:rPr>
+        <w:t xml:space="preserve"> </w:t>
+      </w:r>
+      <w:r>
+        <w:rPr>
+          <w:rFonts w:cs="Times"/>
+          <w:b w:val="0"/>
+          <w:sz w:val="22"/>
+          <w:szCs w:val="22"/>
+        </w:rPr>
+        <w:t xml:space="preserve">(ANN) </w:t>
+      </w:r>
+      <w:r>
+        <w:rPr>
+          <w:rFonts w:cs="Times"/>
+          <w:b w:val="0"/>
+          <w:sz w:val="22"/>
+          <w:szCs w:val="22"/>
+        </w:rPr>
+        <w:t xml:space="preserve">performed a better job of classifying the YouTube videos </w:t>
+      </w:r>
+      <w:r>
+        <w:rPr>
+          <w:rFonts w:cs="Times"/>
+          <w:b w:val="0"/>
+          <w:sz w:val="22"/>
+          <w:szCs w:val="22"/>
+        </w:rPr>
+        <w:t xml:space="preserve">than K-Nearest Neighbor </w:t>
+      </w:r>
+      <w:r>
+        <w:rPr>
+          <w:rFonts w:cs="Times"/>
+          <w:b w:val="0"/>
+          <w:sz w:val="22"/>
+          <w:szCs w:val="22"/>
+        </w:rPr>
+        <w:t>(KNN)</w:t>
+      </w:r>
+      <w:r>
+        <w:rPr>
+          <w:rFonts w:cs="Times"/>
+          <w:b w:val="0"/>
+          <w:sz w:val="22"/>
+          <w:szCs w:val="22"/>
+        </w:rPr>
+        <w:t xml:space="preserve">. </w:t>
+      </w:r>
+      <w:r>
+        <w:rPr>
+          <w:rFonts w:cs="Times"/>
+          <w:b w:val="0"/>
+          <w:sz w:val="22"/>
+          <w:szCs w:val="22"/>
+        </w:rPr>
+        <w:t>The best ANN model was obtained with</w:t>
+      </w:r>
+      <w:r>
+        <w:rPr>
+          <w:rFonts w:cs="Times"/>
+          <w:b w:val="0"/>
+          <w:sz w:val="22"/>
+          <w:szCs w:val="22"/>
+        </w:rPr>
+        <w:t xml:space="preserve"> Categorical Cross Entropy </w:t>
+      </w:r>
+      <w:r>
+        <w:rPr>
+          <w:rFonts w:cs="Times"/>
+          <w:b w:val="0"/>
+          <w:sz w:val="22"/>
+          <w:szCs w:val="22"/>
+        </w:rPr>
+        <w:t>Error</w:t>
+      </w:r>
+      <w:r>
+        <w:rPr>
+          <w:rFonts w:cs="Times"/>
+          <w:b w:val="0"/>
+          <w:sz w:val="22"/>
+          <w:szCs w:val="22"/>
+        </w:rPr>
+        <w:t xml:space="preserve"> Function, </w:t>
+      </w:r>
+      <w:r>
+        <w:rPr>
+          <w:rFonts w:cs="Times"/>
+          <w:b w:val="0"/>
+          <w:sz w:val="22"/>
+          <w:szCs w:val="22"/>
+        </w:rPr>
+        <w:t xml:space="preserve">Linear </w:t>
+      </w:r>
+      <w:r>
+        <w:rPr>
+          <w:rFonts w:cs="Times"/>
+          <w:b w:val="0"/>
+          <w:sz w:val="22"/>
+          <w:szCs w:val="22"/>
+        </w:rPr>
+        <w:t xml:space="preserve">hidden layers with 3 layers and </w:t>
+      </w:r>
+      <w:r>
+        <w:rPr>
+          <w:rFonts w:cs="Times"/>
+          <w:b w:val="0"/>
+          <w:sz w:val="22"/>
+          <w:szCs w:val="22"/>
+        </w:rPr>
+        <w:t>500</w:t>
+      </w:r>
+      <w:r>
+        <w:rPr>
+          <w:rFonts w:cs="Times"/>
+          <w:b w:val="0"/>
+          <w:sz w:val="22"/>
+          <w:szCs w:val="22"/>
+        </w:rPr>
+        <w:t xml:space="preserve"> neurons in each layer.</w:t>
+      </w:r>
+      <w:r>
+        <w:rPr>
+          <w:rFonts w:cs="Times"/>
+          <w:b w:val="0"/>
+          <w:sz w:val="22"/>
+          <w:szCs w:val="22"/>
+        </w:rPr>
+        <w:t xml:space="preserve"> </w:t>
+      </w:r>
+      <w:r>
+        <w:rPr>
+          <w:rFonts w:cs="Times"/>
+          <w:b w:val="0"/>
+          <w:sz w:val="22"/>
+          <w:szCs w:val="22"/>
+        </w:rPr>
+        <w:t xml:space="preserve">However, </w:t>
+      </w:r>
+      <w:r>
+        <w:rPr>
+          <w:rFonts w:cs="Times"/>
+          <w:b w:val="0"/>
+          <w:sz w:val="22"/>
+          <w:szCs w:val="22"/>
+        </w:rPr>
+        <w:t>K</w:t>
       </w:r>
       <w:r>
         <w:rPr>
@@ -4324,15 +4399,6 @@
           <w:sz w:val="22"/>
           <w:szCs w:val="22"/>
         </w:rPr>
-        <w:t xml:space="preserve"> model obtained was with</w:t>
-      </w:r>
-      <w:r>
-        <w:rPr>
-          <w:rFonts w:cs="Times"/>
-          <w:b w:val="0"/>
-          <w:sz w:val="22"/>
-          <w:szCs w:val="22"/>
-        </w:rPr>
         <w:t xml:space="preserve"> </w:t>
       </w:r>
       <w:r>
@@ -4342,30 +4408,108 @@
           <w:sz w:val="22"/>
           <w:szCs w:val="22"/>
         </w:rPr>
-        <w:t xml:space="preserve">k = 4. The best </w:t>
-      </w:r>
-      <w:r>
-        <w:rPr>
-          <w:rFonts w:cs="Times"/>
-          <w:b w:val="0"/>
-          <w:sz w:val="22"/>
-          <w:szCs w:val="22"/>
-        </w:rPr>
-        <w:t xml:space="preserve">ANN model was obtained with </w:t>
-      </w:r>
-      <w:r>
-        <w:rPr>
-          <w:rFonts w:cs="Times"/>
-          <w:b w:val="0"/>
-          <w:sz w:val="22"/>
-          <w:szCs w:val="22"/>
-        </w:rPr>
-        <w:t>Mean Square</w:t>
-      </w:r>
-      <w:r>
-        <w:rPr>
-          <w:rFonts w:cs="Times"/>
-          <w:b w:val="0"/>
+        <w:t xml:space="preserve">performed </w:t>
+      </w:r>
+      <w:r>
+        <w:rPr>
+          <w:rFonts w:cs="Times"/>
+          <w:b w:val="0"/>
+          <w:sz w:val="22"/>
+          <w:szCs w:val="22"/>
+        </w:rPr>
+        <w:t xml:space="preserve">more </w:t>
+      </w:r>
+      <w:r>
+        <w:rPr>
+          <w:rFonts w:cs="Times"/>
+          <w:b w:val="0"/>
+          <w:noProof/>
+          <w:sz w:val="22"/>
+          <w:szCs w:val="22"/>
+        </w:rPr>
+        <w:t>consistently</w:t>
+      </w:r>
+      <w:r>
+        <w:rPr>
+          <w:rFonts w:cs="Times"/>
+          <w:b w:val="0"/>
+          <w:sz w:val="22"/>
+          <w:szCs w:val="22"/>
+        </w:rPr>
+        <w:t xml:space="preserve"> when </w:t>
+      </w:r>
+      <w:r>
+        <w:rPr>
+          <w:rFonts w:cs="Times"/>
+          <w:b w:val="0"/>
+          <w:sz w:val="22"/>
+          <w:szCs w:val="22"/>
+        </w:rPr>
+        <w:t xml:space="preserve">for different </w:t>
+      </w:r>
+      <w:r>
+        <w:rPr>
+          <w:rFonts w:cs="Times"/>
+          <w:b w:val="0"/>
+          <w:noProof/>
+          <w:sz w:val="22"/>
+          <w:szCs w:val="22"/>
+        </w:rPr>
+        <w:t>Hyper</w:t>
+      </w:r>
+      <w:r>
+        <w:rPr>
+          <w:rFonts w:cs="Times"/>
+          <w:b w:val="0"/>
+          <w:noProof/>
+          <w:sz w:val="22"/>
+          <w:szCs w:val="22"/>
+        </w:rPr>
+        <w:t>-</w:t>
+      </w:r>
+      <w:r>
+        <w:rPr>
+          <w:rFonts w:cs="Times"/>
+          <w:b w:val="0"/>
+          <w:noProof/>
+          <w:sz w:val="22"/>
+          <w:szCs w:val="22"/>
+        </w:rPr>
+        <w:t>Parameter</w:t>
+      </w:r>
+      <w:r>
+        <w:rPr>
+          <w:rFonts w:cs="Times"/>
+          <w:b w:val="0"/>
+          <w:sz w:val="22"/>
+          <w:szCs w:val="22"/>
+        </w:rPr>
+        <w:t xml:space="preserve"> values </w:t>
+      </w:r>
+      <w:r>
+        <w:rPr>
+          <w:rFonts w:cs="Times"/>
+          <w:b w:val="0"/>
+          <w:sz w:val="22"/>
+          <w:szCs w:val="22"/>
+        </w:rPr>
+        <w:t xml:space="preserve">as </w:t>
+      </w:r>
+      <w:r>
+        <w:rPr>
+          <w:rFonts w:cs="Times"/>
+          <w:b w:val="0"/>
+          <w:noProof/>
+          <w:sz w:val="22"/>
+          <w:szCs w:val="22"/>
+        </w:rPr>
+        <w:t>compare</w:t>
+      </w:r>
+      <w:r>
+        <w:rPr>
+          <w:rFonts w:cs="Times"/>
+          <w:b w:val="0"/>
+          <w:noProof/>
           <w:sz w:val="22"/>
           <w:szCs w:val="22"/>
         </w:rPr>
@@ -4378,43 +4522,7 @@
           <w:sz w:val="22"/>
           <w:szCs w:val="22"/>
         </w:rPr>
-        <w:t xml:space="preserve"> Error</w:t>
-      </w:r>
-      <w:r>
-        <w:rPr>
-          <w:rFonts w:cs="Times"/>
-          <w:b w:val="0"/>
-          <w:sz w:val="22"/>
-          <w:szCs w:val="22"/>
-        </w:rPr>
-        <w:t xml:space="preserve"> Function, ReLU hidden layers with 3 layers and </w:t>
-      </w:r>
-      <w:r>
-        <w:rPr>
-          <w:rFonts w:cs="Times"/>
-          <w:b w:val="0"/>
-          <w:sz w:val="22"/>
-          <w:szCs w:val="22"/>
-        </w:rPr>
-        <w:t>5000, 2000 and 500</w:t>
-      </w:r>
-      <w:r>
-        <w:rPr>
-          <w:rFonts w:cs="Times"/>
-          <w:b w:val="0"/>
-          <w:sz w:val="22"/>
-          <w:szCs w:val="22"/>
-        </w:rPr>
-        <w:t xml:space="preserve"> neurons in each layer.</w:t>
-      </w:r>
-      <w:r>
-        <w:rPr>
-          <w:rFonts w:cs="Times"/>
-          <w:b w:val="0"/>
-          <w:sz w:val="22"/>
-          <w:szCs w:val="22"/>
-        </w:rPr>
-        <w:t xml:space="preserve"> </w:t>
+        <w:t xml:space="preserve"> to ANN. </w:t>
       </w:r>
       <w:r>
         <w:rPr>
@@ -4441,99 +4549,6 @@
           <w:sz w:val="22"/>
           <w:szCs w:val="22"/>
         </w:rPr>
-        <w:t xml:space="preserve">NN performed </w:t>
-      </w:r>
-      <w:r>
-        <w:rPr>
-          <w:rFonts w:cs="Times"/>
-          <w:b w:val="0"/>
-          <w:noProof/>
-          <w:sz w:val="22"/>
-          <w:szCs w:val="22"/>
-        </w:rPr>
-        <w:t>consistently</w:t>
-      </w:r>
-      <w:r>
-        <w:rPr>
-          <w:rFonts w:cs="Times"/>
-          <w:b w:val="0"/>
-          <w:sz w:val="22"/>
-          <w:szCs w:val="22"/>
-        </w:rPr>
-        <w:t xml:space="preserve"> when </w:t>
-      </w:r>
-      <w:r>
-        <w:rPr>
-          <w:rFonts w:cs="Times"/>
-          <w:b w:val="0"/>
-          <w:noProof/>
-          <w:sz w:val="22"/>
-          <w:szCs w:val="22"/>
-        </w:rPr>
-        <w:t>r</w:t>
-      </w:r>
-      <w:r>
-        <w:rPr>
-          <w:rFonts w:cs="Times"/>
-          <w:b w:val="0"/>
-          <w:noProof/>
-          <w:sz w:val="22"/>
-          <w:szCs w:val="22"/>
-        </w:rPr>
-        <w:t>an</w:t>
-      </w:r>
-      <w:r>
-        <w:rPr>
-          <w:rFonts w:cs="Times"/>
-          <w:b w:val="0"/>
-          <w:sz w:val="22"/>
-          <w:szCs w:val="22"/>
-        </w:rPr>
-        <w:t xml:space="preserve"> for single features (only tags or video description) </w:t>
-      </w:r>
-      <w:r>
-        <w:rPr>
-          <w:rFonts w:cs="Times"/>
-          <w:b w:val="0"/>
-          <w:sz w:val="22"/>
-          <w:szCs w:val="22"/>
-        </w:rPr>
-        <w:t xml:space="preserve">and </w:t>
-      </w:r>
-      <w:r>
-        <w:rPr>
-          <w:rFonts w:cs="Times"/>
-          <w:b w:val="0"/>
-          <w:sz w:val="22"/>
-          <w:szCs w:val="22"/>
-        </w:rPr>
-        <w:t xml:space="preserve">multiple features as compare to ANN. </w:t>
-      </w:r>
-      <w:r>
-        <w:rPr>
-          <w:rFonts w:cs="Times"/>
-          <w:b w:val="0"/>
-          <w:sz w:val="22"/>
-          <w:szCs w:val="22"/>
-        </w:rPr>
-        <w:t>K</w:t>
-      </w:r>
-      <w:r>
-        <w:rPr>
-          <w:rFonts w:cs="Times"/>
-          <w:b w:val="0"/>
-          <w:sz w:val="22"/>
-          <w:szCs w:val="22"/>
-        </w:rPr>
-        <w:t>-</w:t>
-      </w:r>
-      <w:r>
-        <w:rPr>
-          <w:rFonts w:cs="Times"/>
-          <w:b w:val="0"/>
-          <w:sz w:val="22"/>
-          <w:szCs w:val="22"/>
-        </w:rPr>
         <w:t xml:space="preserve">NN gave </w:t>
       </w:r>
       <w:r>
@@ -4561,16 +4576,7 @@
           <w:sz w:val="22"/>
           <w:szCs w:val="22"/>
         </w:rPr>
-        <w:t>7</w:t>
-      </w:r>
-      <w:r>
-        <w:rPr>
-          <w:rFonts w:cs="Times"/>
-          <w:b w:val="0"/>
-          <w:sz w:val="22"/>
-          <w:szCs w:val="22"/>
-        </w:rPr>
-        <w:t>1</w:t>
+        <w:t>67.7</w:t>
       </w:r>
       <w:r>
         <w:rPr>
@@ -4615,25 +4621,25 @@
           <w:sz w:val="22"/>
           <w:szCs w:val="22"/>
         </w:rPr>
-        <w:t>accuracy of 6</w:t>
-      </w:r>
-      <w:r>
-        <w:rPr>
-          <w:rFonts w:cs="Times"/>
-          <w:b w:val="0"/>
-          <w:sz w:val="22"/>
-          <w:szCs w:val="22"/>
-        </w:rPr>
-        <w:t>7</w:t>
-      </w:r>
-      <w:r>
-        <w:rPr>
-          <w:rFonts w:cs="Times"/>
-          <w:b w:val="0"/>
-          <w:sz w:val="22"/>
-          <w:szCs w:val="22"/>
-        </w:rPr>
-        <w:t xml:space="preserve">.3%. </w:t>
+        <w:t xml:space="preserve">accuracy of </w:t>
+      </w:r>
+      <w:r>
+        <w:rPr>
+          <w:rFonts w:cs="Times"/>
+          <w:b w:val="0"/>
+          <w:sz w:val="22"/>
+          <w:szCs w:val="22"/>
+        </w:rPr>
+        <w:t>73.6</w:t>
+      </w:r>
+      <w:r>
+        <w:rPr>
+          <w:rFonts w:cs="Times"/>
+          <w:b w:val="0"/>
+          <w:sz w:val="22"/>
+          <w:szCs w:val="22"/>
+        </w:rPr>
+        <w:t xml:space="preserve">%. </w:t>
       </w:r>
       <w:r>
         <w:rPr>
@@ -4731,25 +4737,70 @@
           <w:sz w:val="22"/>
           <w:szCs w:val="22"/>
         </w:rPr>
-        <w:t>The dimensionality reduction with PCA decreases the runtime with a significant amount</w:t>
-      </w:r>
-      <w:r>
-        <w:rPr>
-          <w:rFonts w:cs="Times"/>
-          <w:b w:val="0"/>
-          <w:sz w:val="22"/>
-          <w:szCs w:val="22"/>
-        </w:rPr>
-        <w:t xml:space="preserve">. </w:t>
-      </w:r>
-      <w:r>
-        <w:rPr>
-          <w:rFonts w:cs="Times"/>
-          <w:b w:val="0"/>
-          <w:sz w:val="22"/>
-          <w:szCs w:val="22"/>
-        </w:rPr>
-        <w:t xml:space="preserve">Our reduction </w:t>
+        <w:t xml:space="preserve">We started with only one feature (tags) to obtain the training </w:t>
+      </w:r>
+      <w:r>
+        <w:rPr>
+          <w:rFonts w:cs="Times"/>
+          <w:b w:val="0"/>
+          <w:sz w:val="22"/>
+          <w:szCs w:val="22"/>
+        </w:rPr>
+        <w:t>accuracy</w:t>
+      </w:r>
+      <w:r>
+        <w:rPr>
+          <w:rFonts w:cs="Times"/>
+          <w:b w:val="0"/>
+          <w:sz w:val="22"/>
+          <w:szCs w:val="22"/>
+        </w:rPr>
+        <w:t xml:space="preserve"> and subsequently included all the features. There was an increase in the accuracy of the KNN model from 64.36 </w:t>
+      </w:r>
+      <w:r>
+        <w:rPr>
+          <w:rFonts w:cs="Times"/>
+          <w:b w:val="0"/>
+          <w:sz w:val="22"/>
+          <w:szCs w:val="22"/>
+        </w:rPr>
+        <w:t>%</w:t>
+      </w:r>
+      <w:r>
+        <w:rPr>
+          <w:rFonts w:cs="Times"/>
+          <w:b w:val="0"/>
+          <w:sz w:val="22"/>
+          <w:szCs w:val="22"/>
+        </w:rPr>
+        <w:t xml:space="preserve"> to 67.3</w:t>
+      </w:r>
+      <w:r>
+        <w:rPr>
+          <w:rFonts w:cs="Times"/>
+          <w:b w:val="0"/>
+          <w:sz w:val="22"/>
+          <w:szCs w:val="22"/>
+        </w:rPr>
+        <w:t>%</w:t>
+      </w:r>
+      <w:r>
+        <w:rPr>
+          <w:rFonts w:cs="Times"/>
+          <w:b w:val="0"/>
+          <w:sz w:val="22"/>
+          <w:szCs w:val="22"/>
+        </w:rPr>
+        <w:t xml:space="preserve">. Also, </w:t>
+      </w:r>
+      <w:r>
+        <w:rPr>
+          <w:rFonts w:cs="Times"/>
+          <w:b w:val="0"/>
+          <w:sz w:val="22"/>
+          <w:szCs w:val="22"/>
+        </w:rPr>
+        <w:t xml:space="preserve">the </w:t>
       </w:r>
       <w:r>
         <w:rPr>
@@ -4759,71 +4810,61 @@
           <w:sz w:val="22"/>
           <w:szCs w:val="22"/>
         </w:rPr>
-        <w:t>preserves</w:t>
-      </w:r>
-      <w:r>
-        <w:rPr>
-          <w:rFonts w:cs="Times"/>
-          <w:b w:val="0"/>
-          <w:sz w:val="22"/>
-          <w:szCs w:val="22"/>
-        </w:rPr>
-        <w:t xml:space="preserve"> 95 percent of the information and reduces the dimension</w:t>
-      </w:r>
-      <w:r>
-        <w:rPr>
-          <w:rFonts w:cs="Times"/>
-          <w:b w:val="0"/>
-          <w:noProof/>
-          <w:sz w:val="22"/>
-          <w:szCs w:val="22"/>
-        </w:rPr>
-        <w:t xml:space="preserve"> from</w:t>
-      </w:r>
-      <w:r>
-        <w:rPr>
-          <w:rFonts w:cs="Times"/>
-          <w:b w:val="0"/>
-          <w:sz w:val="22"/>
-          <w:szCs w:val="22"/>
-        </w:rPr>
-        <w:t xml:space="preserve"> </w:t>
-      </w:r>
-      <w:r>
-        <w:rPr>
-          <w:rFonts w:cs="Times"/>
-          <w:b w:val="0"/>
-          <w:sz w:val="22"/>
-          <w:szCs w:val="22"/>
-        </w:rPr>
-        <w:t>57000</w:t>
-      </w:r>
-      <w:r>
-        <w:rPr>
-          <w:rFonts w:cs="Times"/>
-          <w:b w:val="0"/>
-          <w:sz w:val="22"/>
-          <w:szCs w:val="22"/>
-        </w:rPr>
-        <w:t xml:space="preserve"> to </w:t>
-      </w:r>
-      <w:r>
-        <w:rPr>
-          <w:rFonts w:cs="Times"/>
-          <w:b w:val="0"/>
-          <w:sz w:val="22"/>
-          <w:szCs w:val="22"/>
-        </w:rPr>
-        <w:t>4000</w:t>
-      </w:r>
-      <w:r>
-        <w:rPr>
-          <w:rFonts w:cs="Times"/>
-          <w:b w:val="0"/>
-          <w:sz w:val="22"/>
-          <w:szCs w:val="22"/>
-        </w:rPr>
-        <w:t xml:space="preserve"> which is a significant reduction. </w:t>
+        <w:t>accuracy</w:t>
+      </w:r>
+      <w:r>
+        <w:rPr>
+          <w:rFonts w:cs="Times"/>
+          <w:b w:val="0"/>
+          <w:sz w:val="22"/>
+          <w:szCs w:val="22"/>
+        </w:rPr>
+        <w:t xml:space="preserve"> of ANN increased from 64.2% to 73.6%</w:t>
+      </w:r>
+      <w:r>
+        <w:rPr>
+          <w:rFonts w:cs="Times"/>
+          <w:b w:val="0"/>
+          <w:sz w:val="22"/>
+          <w:szCs w:val="22"/>
+        </w:rPr>
+        <w:t xml:space="preserve">. We got the best accuracy </w:t>
+      </w:r>
+      <w:r>
+        <w:rPr>
+          <w:rFonts w:cs="Times"/>
+          <w:b w:val="0"/>
+          <w:sz w:val="22"/>
+          <w:szCs w:val="22"/>
+        </w:rPr>
+        <w:t>for</w:t>
+      </w:r>
+      <w:r>
+        <w:rPr>
+          <w:rFonts w:cs="Times"/>
+          <w:b w:val="0"/>
+          <w:sz w:val="22"/>
+          <w:szCs w:val="22"/>
+        </w:rPr>
+        <w:t xml:space="preserve"> Tags, Description, Title, Tag Coun</w:t>
+      </w:r>
+      <w:r>
+        <w:rPr>
+          <w:rFonts w:cs="Times"/>
+          <w:b w:val="0"/>
+          <w:sz w:val="22"/>
+          <w:szCs w:val="22"/>
+        </w:rPr>
+        <w:t>t</w:t>
+      </w:r>
+      <w:r>
+        <w:rPr>
+          <w:rFonts w:cs="Times"/>
+          <w:b w:val="0"/>
+          <w:sz w:val="22"/>
+          <w:szCs w:val="22"/>
+        </w:rPr>
+        <w:t xml:space="preserve">.  </w:t>
       </w:r>
     </w:p>
     <w:p>
@@ -4858,7 +4899,137 @@
           <w:sz w:val="22"/>
           <w:szCs w:val="22"/>
         </w:rPr>
-        <w:t>We started with only one feature</w:t>
+        <w:t>The dimensionality reduction with PCA decrease</w:t>
+      </w:r>
+      <w:r>
+        <w:rPr>
+          <w:rFonts w:cs="Times"/>
+          <w:b w:val="0"/>
+          <w:sz w:val="22"/>
+          <w:szCs w:val="22"/>
+        </w:rPr>
+        <w:t>d</w:t>
+      </w:r>
+      <w:r>
+        <w:rPr>
+          <w:rFonts w:cs="Times"/>
+          <w:b w:val="0"/>
+          <w:sz w:val="22"/>
+          <w:szCs w:val="22"/>
+        </w:rPr>
+        <w:t xml:space="preserve"> the runtime </w:t>
+      </w:r>
+      <w:r>
+        <w:rPr>
+          <w:rFonts w:cs="Times"/>
+          <w:b w:val="0"/>
+          <w:noProof/>
+          <w:sz w:val="22"/>
+          <w:szCs w:val="22"/>
+        </w:rPr>
+        <w:t>by</w:t>
+      </w:r>
+      <w:r>
+        <w:rPr>
+          <w:rFonts w:cs="Times"/>
+          <w:b w:val="0"/>
+          <w:sz w:val="22"/>
+          <w:szCs w:val="22"/>
+        </w:rPr>
+        <w:t xml:space="preserve"> a significant amount</w:t>
+      </w:r>
+      <w:r>
+        <w:rPr>
+          <w:rFonts w:cs="Times"/>
+          <w:b w:val="0"/>
+          <w:sz w:val="22"/>
+          <w:szCs w:val="22"/>
+        </w:rPr>
+        <w:t xml:space="preserve">. </w:t>
+      </w:r>
+      <w:r>
+        <w:rPr>
+          <w:rFonts w:cs="Times"/>
+          <w:b w:val="0"/>
+          <w:sz w:val="22"/>
+          <w:szCs w:val="22"/>
+        </w:rPr>
+        <w:t xml:space="preserve">Our reduction </w:t>
+      </w:r>
+      <w:r>
+        <w:rPr>
+          <w:rFonts w:cs="Times"/>
+          <w:b w:val="0"/>
+          <w:noProof/>
+          <w:sz w:val="22"/>
+          <w:szCs w:val="22"/>
+        </w:rPr>
+        <w:t>preserve</w:t>
+      </w:r>
+      <w:r>
+        <w:rPr>
+          <w:rFonts w:cs="Times"/>
+          <w:b w:val="0"/>
+          <w:noProof/>
+          <w:sz w:val="22"/>
+          <w:szCs w:val="22"/>
+        </w:rPr>
+        <w:t>d</w:t>
+      </w:r>
+      <w:r>
+        <w:rPr>
+          <w:rFonts w:cs="Times"/>
+          <w:b w:val="0"/>
+          <w:sz w:val="22"/>
+          <w:szCs w:val="22"/>
+        </w:rPr>
+        <w:t xml:space="preserve"> 95</w:t>
+      </w:r>
+      <w:r>
+        <w:rPr>
+          <w:rFonts w:cs="Times"/>
+          <w:b w:val="0"/>
+          <w:sz w:val="22"/>
+          <w:szCs w:val="22"/>
+        </w:rPr>
+        <w:t xml:space="preserve">% </w:t>
+      </w:r>
+      <w:r>
+        <w:rPr>
+          <w:rFonts w:cs="Times"/>
+          <w:b w:val="0"/>
+          <w:sz w:val="22"/>
+          <w:szCs w:val="22"/>
+        </w:rPr>
+        <w:t>of the information and reduce</w:t>
+      </w:r>
+      <w:r>
+        <w:rPr>
+          <w:rFonts w:cs="Times"/>
+          <w:b w:val="0"/>
+          <w:sz w:val="22"/>
+          <w:szCs w:val="22"/>
+        </w:rPr>
+        <w:t>d</w:t>
+      </w:r>
+      <w:r>
+        <w:rPr>
+          <w:rFonts w:cs="Times"/>
+          <w:b w:val="0"/>
+          <w:sz w:val="22"/>
+          <w:szCs w:val="22"/>
+        </w:rPr>
+        <w:t xml:space="preserve"> the dimension</w:t>
+      </w:r>
+      <w:r>
+        <w:rPr>
+          <w:rFonts w:cs="Times"/>
+          <w:b w:val="0"/>
+          <w:noProof/>
+          <w:sz w:val="22"/>
+          <w:szCs w:val="22"/>
+        </w:rPr>
+        <w:t xml:space="preserve"> from</w:t>
       </w:r>
       <w:r>
         <w:rPr>
@@ -4876,115 +5047,34 @@
           <w:sz w:val="22"/>
           <w:szCs w:val="22"/>
         </w:rPr>
-        <w:t xml:space="preserve">(tags) to obtain the training dataset and subsequently included all the three features. There is an increase in the accuracy of the </w:t>
-      </w:r>
-      <w:r>
-        <w:rPr>
-          <w:rFonts w:cs="Times"/>
-          <w:b w:val="0"/>
-          <w:sz w:val="22"/>
-          <w:szCs w:val="22"/>
-        </w:rPr>
-        <w:t>K</w:t>
-      </w:r>
-      <w:r>
-        <w:rPr>
-          <w:rFonts w:cs="Times"/>
-          <w:b w:val="0"/>
-          <w:sz w:val="22"/>
-          <w:szCs w:val="22"/>
-        </w:rPr>
-        <w:t>NN model f</w:t>
-      </w:r>
-      <w:r>
-        <w:rPr>
-          <w:rFonts w:cs="Times"/>
-          <w:b w:val="0"/>
-          <w:sz w:val="22"/>
-          <w:szCs w:val="22"/>
-        </w:rPr>
-        <w:t>ro</w:t>
-      </w:r>
-      <w:r>
-        <w:rPr>
-          <w:rFonts w:cs="Times"/>
-          <w:b w:val="0"/>
-          <w:sz w:val="22"/>
-          <w:szCs w:val="22"/>
-        </w:rPr>
-        <w:t xml:space="preserve">m </w:t>
-      </w:r>
-      <w:r>
-        <w:rPr>
-          <w:rFonts w:cs="Times"/>
-          <w:b w:val="0"/>
-          <w:sz w:val="22"/>
-          <w:szCs w:val="22"/>
-        </w:rPr>
-        <w:t>6</w:t>
-      </w:r>
-      <w:r>
-        <w:rPr>
-          <w:rFonts w:cs="Times"/>
-          <w:b w:val="0"/>
-          <w:sz w:val="22"/>
-          <w:szCs w:val="22"/>
-        </w:rPr>
-        <w:t>4.36</w:t>
-      </w:r>
-      <w:r>
-        <w:rPr>
-          <w:rFonts w:cs="Times"/>
-          <w:b w:val="0"/>
-          <w:sz w:val="22"/>
-          <w:szCs w:val="22"/>
-        </w:rPr>
-        <w:t xml:space="preserve"> percent to </w:t>
-      </w:r>
-      <w:r>
-        <w:rPr>
-          <w:rFonts w:cs="Times"/>
-          <w:b w:val="0"/>
-          <w:sz w:val="22"/>
-          <w:szCs w:val="22"/>
-        </w:rPr>
-        <w:t>7</w:t>
-      </w:r>
-      <w:r>
-        <w:rPr>
-          <w:rFonts w:cs="Times"/>
-          <w:b w:val="0"/>
-          <w:sz w:val="22"/>
-          <w:szCs w:val="22"/>
-        </w:rPr>
-        <w:t>0.3</w:t>
-      </w:r>
-      <w:r>
-        <w:rPr>
-          <w:rFonts w:cs="Times"/>
-          <w:b w:val="0"/>
-          <w:sz w:val="22"/>
-          <w:szCs w:val="22"/>
-        </w:rPr>
-        <w:t xml:space="preserve"> percent.</w:t>
-      </w:r>
-      <w:r>
-        <w:rPr>
-          <w:rFonts w:cs="Times"/>
-          <w:b w:val="0"/>
-          <w:sz w:val="22"/>
-          <w:szCs w:val="22"/>
-        </w:rPr>
-        <w:t xml:space="preserve"> </w:t>
-      </w:r>
-      <w:r>
-        <w:rPr>
-          <w:rFonts w:cs="Times"/>
-          <w:b w:val="0"/>
-          <w:sz w:val="22"/>
-          <w:szCs w:val="22"/>
-        </w:rPr>
-        <w:t>Also accuracy of ANN increased from 61% to 67%</w:t>
+        <w:t>57000</w:t>
+      </w:r>
+      <w:r>
+        <w:rPr>
+          <w:rFonts w:cs="Times"/>
+          <w:b w:val="0"/>
+          <w:sz w:val="22"/>
+          <w:szCs w:val="22"/>
+        </w:rPr>
+        <w:t xml:space="preserve"> to </w:t>
+      </w:r>
+      <w:r>
+        <w:rPr>
+          <w:rFonts w:cs="Times"/>
+          <w:b w:val="0"/>
+          <w:sz w:val="22"/>
+          <w:szCs w:val="22"/>
+        </w:rPr>
+        <w:t>4000</w:t>
+      </w:r>
+      <w:r>
+        <w:rPr>
+          <w:rFonts w:cs="Times"/>
+          <w:b w:val="0"/>
+          <w:sz w:val="22"/>
+          <w:szCs w:val="22"/>
+        </w:rPr>
+        <w:t xml:space="preserve"> which is a significant reduction. </w:t>
       </w:r>
     </w:p>
     <w:p>
@@ -4994,7 +5084,9 @@
         <w:jc w:val="both"/>
         <w:rPr>
           <w:rFonts w:cs="Times"/>
-          <w:noProof/>
+          <w:b w:val="0"/>
+          <w:sz w:val="22"/>
+          <w:szCs w:val="22"/>
         </w:rPr>
       </w:pPr>
     </w:p>
@@ -5812,6 +5904,7 @@
           <w:sz w:val="18"/>
           <w:szCs w:val="18"/>
         </w:rPr>
+        <w:lastRenderedPageBreak/>
         <w:t>Table 2</w:t>
       </w:r>
       <w:r>
@@ -5883,13 +5976,12 @@
     <w:tbl>
       <w:tblPr>
         <w:tblStyle w:val="TableGrid"/>
-        <w:tblW w:w="8990" w:type="dxa"/>
+        <w:tblW w:w="4495" w:type="dxa"/>
         <w:tblLook w:val="04A0" w:firstRow="1" w:lastRow="0" w:firstColumn="1" w:lastColumn="0" w:noHBand="0" w:noVBand="1"/>
       </w:tblPr>
       <w:tblGrid>
         <w:gridCol w:w="2155"/>
         <w:gridCol w:w="2340"/>
-        <w:gridCol w:w="4495"/>
       </w:tblGrid>
       <w:tr>
         <w:tc>
@@ -5915,34 +6007,8 @@
                 <w:sz w:val="22"/>
                 <w:szCs w:val="22"/>
               </w:rPr>
-              <w:t>K</w:t>
+              <w:t>K Nearest Neighbors</w:t>
             </w:r>
-            <w:r>
-              <w:rPr>
-                <w:rFonts w:cs="Times"/>
-                <w:b w:val="0"/>
-                <w:sz w:val="22"/>
-                <w:szCs w:val="22"/>
-              </w:rPr>
-              <w:t xml:space="preserve"> Nearest Neighbors</w:t>
-            </w:r>
-          </w:p>
-        </w:tc>
-        <w:tc>
-          <w:tcPr>
-            <w:tcW w:w="4495" w:type="dxa"/>
-          </w:tcPr>
-          <w:p>
-            <w:pPr>
-              <w:pStyle w:val="First-LevelHeading"/>
-              <w:spacing w:before="0" w:after="0" w:line="276" w:lineRule="auto"/>
-              <w:rPr>
-                <w:rFonts w:cs="Times"/>
-                <w:b w:val="0"/>
-                <w:sz w:val="22"/>
-                <w:szCs w:val="22"/>
-              </w:rPr>
-            </w:pPr>
           </w:p>
         </w:tc>
       </w:tr>
@@ -6001,24 +6067,6 @@
             </w:r>
           </w:p>
         </w:tc>
-        <w:tc>
-          <w:tcPr>
-            <w:tcW w:w="4495" w:type="dxa"/>
-          </w:tcPr>
-          <w:p>
-            <w:pPr>
-              <w:pStyle w:val="First-LevelHeading"/>
-              <w:spacing w:before="0" w:after="0" w:line="276" w:lineRule="auto"/>
-              <w:jc w:val="both"/>
-              <w:rPr>
-                <w:rFonts w:cs="Times"/>
-                <w:b w:val="0"/>
-                <w:sz w:val="22"/>
-                <w:szCs w:val="22"/>
-              </w:rPr>
-            </w:pPr>
-          </w:p>
-        </w:tc>
       </w:tr>
       <w:tr>
         <w:tc>
@@ -6075,24 +6123,6 @@
             </w:r>
           </w:p>
         </w:tc>
-        <w:tc>
-          <w:tcPr>
-            <w:tcW w:w="4495" w:type="dxa"/>
-          </w:tcPr>
-          <w:p>
-            <w:pPr>
-              <w:pStyle w:val="First-LevelHeading"/>
-              <w:spacing w:before="0" w:after="0" w:line="276" w:lineRule="auto"/>
-              <w:jc w:val="both"/>
-              <w:rPr>
-                <w:rFonts w:cs="Times"/>
-                <w:b w:val="0"/>
-                <w:sz w:val="22"/>
-                <w:szCs w:val="22"/>
-              </w:rPr>
-            </w:pPr>
-          </w:p>
-        </w:tc>
       </w:tr>
       <w:tr>
         <w:tc>
@@ -6145,35 +6175,8 @@
                 <w:sz w:val="22"/>
                 <w:szCs w:val="22"/>
               </w:rPr>
-              <w:t>67.7</w:t>
+              <w:t>67.7 %</w:t>
             </w:r>
-            <w:r>
-              <w:rPr>
-                <w:rFonts w:cs="Times"/>
-                <w:b w:val="0"/>
-                <w:sz w:val="22"/>
-                <w:szCs w:val="22"/>
-              </w:rPr>
-              <w:t xml:space="preserve"> percent</w:t>
-            </w:r>
-          </w:p>
-        </w:tc>
-        <w:tc>
-          <w:tcPr>
-            <w:tcW w:w="4495" w:type="dxa"/>
-          </w:tcPr>
-          <w:p>
-            <w:pPr>
-              <w:pStyle w:val="First-LevelHeading"/>
-              <w:spacing w:before="0" w:after="0" w:line="276" w:lineRule="auto"/>
-              <w:jc w:val="both"/>
-              <w:rPr>
-                <w:rFonts w:cs="Times"/>
-                <w:b w:val="0"/>
-                <w:sz w:val="22"/>
-                <w:szCs w:val="22"/>
-              </w:rPr>
-            </w:pPr>
           </w:p>
         </w:tc>
       </w:tr>
@@ -6379,15 +6382,7 @@
         <w:rPr>
           <w:rFonts w:ascii="Times" w:hAnsi="Times" w:cs="Times"/>
         </w:rPr>
-        <w:t>obtaining a good classification model for YouTube Videos. This project tries to obtain the best model in terms of Accuracy and Running Time by Preprocessing the data and using Neural Networks and K-</w:t>
-      </w:r>
-      <w:bookmarkStart w:id="2" w:name="_GoBack"/>
-      <w:bookmarkEnd w:id="2"/>
-      <w:r>
-        <w:rPr>
-          <w:rFonts w:ascii="Times" w:hAnsi="Times" w:cs="Times"/>
-        </w:rPr>
-        <w:t>Nearest Neighbors</w:t>
+        <w:t>obtaining a good classification model for YouTube Videos. This project tries to obtain the best model in terms of Accuracy and Running Time by Preprocessing the data and using Neural Networks and K-Nearest Neighbors</w:t>
       </w:r>
       <w:r>
         <w:rPr>
@@ -6411,19 +6406,31 @@
         <w:rPr>
           <w:rFonts w:ascii="Times" w:hAnsi="Times" w:cs="Times"/>
         </w:rPr>
-        <w:t>K</w:t>
-      </w:r>
-      <w:r>
-        <w:rPr>
-          <w:rFonts w:ascii="Times" w:hAnsi="Times" w:cs="Times"/>
-        </w:rPr>
-        <w:t>-</w:t>
-      </w:r>
-      <w:r>
-        <w:rPr>
-          <w:rFonts w:ascii="Times" w:hAnsi="Times" w:cs="Times"/>
-        </w:rPr>
-        <w:t xml:space="preserve">NN </w:t>
+        <w:t>N</w:t>
+      </w:r>
+      <w:r>
+        <w:rPr>
+          <w:rFonts w:ascii="Times" w:hAnsi="Times" w:cs="Times"/>
+        </w:rPr>
+        <w:t xml:space="preserve">eural </w:t>
+      </w:r>
+      <w:r>
+        <w:rPr>
+          <w:rFonts w:ascii="Times" w:hAnsi="Times" w:cs="Times"/>
+        </w:rPr>
+        <w:t>N</w:t>
+      </w:r>
+      <w:r>
+        <w:rPr>
+          <w:rFonts w:ascii="Times" w:hAnsi="Times" w:cs="Times"/>
+        </w:rPr>
+        <w:t>etwork</w:t>
+      </w:r>
+      <w:r>
+        <w:rPr>
+          <w:rFonts w:ascii="Times" w:hAnsi="Times" w:cs="Times"/>
+        </w:rPr>
+        <w:t xml:space="preserve"> </w:t>
       </w:r>
       <w:r>
         <w:rPr>
@@ -6435,7 +6442,13 @@
         <w:rPr>
           <w:rFonts w:ascii="Times" w:hAnsi="Times" w:cs="Times"/>
         </w:rPr>
-        <w:t>70</w:t>
+        <w:t>7</w:t>
+      </w:r>
+      <w:r>
+        <w:rPr>
+          <w:rFonts w:ascii="Times" w:hAnsi="Times" w:cs="Times"/>
+        </w:rPr>
+        <w:t>3.6</w:t>
       </w:r>
       <w:r>
         <w:rPr>
@@ -8455,7 +8468,7 @@
 </file>
 
 <file path=customXml/itemProps1.xml><?xml version="1.0" encoding="utf-8"?>
-<ds:datastoreItem xmlns:ds="http://schemas.openxmlformats.org/officeDocument/2006/customXml" ds:itemID="{286E2AC2-241F-47E4-9127-CF416630A69D}">
+<ds:datastoreItem xmlns:ds="http://schemas.openxmlformats.org/officeDocument/2006/customXml" ds:itemID="{8730D54C-5AA2-455C-ADDC-9A6270C7F615}">
   <ds:schemaRefs>
     <ds:schemaRef ds:uri="http://schemas.openxmlformats.org/officeDocument/2006/bibliography"/>
   </ds:schemaRefs>

</xml_diff>